<commit_message>
Upload changes and the finished product v1.
</commit_message>
<xml_diff>
--- a/Projlab-ZETA-40-hf4.docx
+++ b/Projlab-ZETA-40-hf4.docx
@@ -868,31 +868,7 @@
           <w:sz w:val="26"/>
           <w:szCs w:val="26"/>
         </w:rPr>
-        <w:t>5.1</w:t>
-      </w:r>
-      <w:r>
-        <w:rPr>
-          <w:rStyle w:val="Kiemels2"/>
-          <w:b/>
-          <w:bCs w:val="0"/>
-          <w:i w:val="0"/>
-          <w:iCs/>
-          <w:sz w:val="26"/>
-          <w:szCs w:val="26"/>
-        </w:rPr>
-        <w:t>.1</w:t>
-      </w:r>
-      <w:r>
-        <w:rPr>
-          <w:rStyle w:val="Kiemels2"/>
-          <w:b/>
-          <w:bCs w:val="0"/>
-          <w:i w:val="0"/>
-          <w:iCs/>
-          <w:sz w:val="26"/>
-          <w:szCs w:val="26"/>
-        </w:rPr>
-        <w:t xml:space="preserve"> </w:t>
+        <w:t xml:space="preserve">5.1.1 </w:t>
       </w:r>
       <w:proofErr w:type="spellStart"/>
       <w:r>
@@ -1070,19 +1046,7 @@
           <w:sz w:val="26"/>
           <w:szCs w:val="26"/>
         </w:rPr>
-        <w:t xml:space="preserve"> </w:t>
-      </w:r>
-      <w:r>
-        <w:rPr>
-          <w:rStyle w:val="Kiemels2"/>
-          <w:b/>
-          <w:bCs w:val="0"/>
-          <w:i w:val="0"/>
-          <w:iCs/>
-          <w:sz w:val="26"/>
-          <w:szCs w:val="26"/>
-        </w:rPr>
-        <w:t>leírások</w:t>
+        <w:t xml:space="preserve"> leírások</w:t>
       </w:r>
       <w:r>
         <w:rPr>
@@ -9307,19 +9271,21 @@
           <w:sz w:val="18"/>
           <w:szCs w:val="18"/>
         </w:rPr>
-        <w:t xml:space="preserve">X </w:t>
-      </w:r>
-      <w:proofErr w:type="gramStart"/>
-      <w:r>
+        <w:t>X a()</w:t>
+      </w:r>
+    </w:p>
+    <w:p>
+      <w:pPr>
+        <w:spacing w:after="120"/>
+        <w:ind w:left="709"/>
+        <w:jc w:val="both"/>
         <w:rPr>
           <w:rFonts w:ascii="Courier New" w:hAnsi="Courier New" w:cs="Courier New"/>
           <w:iCs/>
           <w:sz w:val="18"/>
           <w:szCs w:val="18"/>
         </w:rPr>
-        <w:t>a(</w:t>
-      </w:r>
-      <w:proofErr w:type="gramEnd"/>
+      </w:pPr>
       <w:r>
         <w:rPr>
           <w:rFonts w:ascii="Courier New" w:hAnsi="Courier New" w:cs="Courier New"/>
@@ -9327,12 +9293,106 @@
           <w:sz w:val="18"/>
           <w:szCs w:val="18"/>
         </w:rPr>
-        <w:t>)</w:t>
+        <w:t>Y b()</w:t>
       </w:r>
     </w:p>
     <w:p>
       <w:pPr>
-        <w:spacing w:after="120"/>
+        <w:jc w:val="both"/>
+        <w:rPr>
+          <w:iCs/>
+        </w:rPr>
+      </w:pPr>
+      <w:r>
+        <w:rPr>
+          <w:iCs/>
+        </w:rPr>
+        <w:t>A</w:t>
+      </w:r>
+      <w:r>
+        <w:rPr>
+          <w:iCs/>
+        </w:rPr>
+        <w:t xml:space="preserve"> main függvény által először hívott függvény tabulálása 0-</w:t>
+      </w:r>
+      <w:r>
+        <w:rPr>
+          <w:iCs/>
+        </w:rPr>
+        <w:t>á</w:t>
+      </w:r>
+      <w:r>
+        <w:rPr>
+          <w:iCs/>
+        </w:rPr>
+        <w:t>s.</w:t>
+      </w:r>
+      <w:r>
+        <w:rPr>
+          <w:iCs/>
+        </w:rPr>
+        <w:t xml:space="preserve"> </w:t>
+      </w:r>
+      <w:r>
+        <w:rPr>
+          <w:iCs/>
+        </w:rPr>
+        <w:t xml:space="preserve">Az egyes függvényeknek </w:t>
+      </w:r>
+      <w:proofErr w:type="spellStart"/>
+      <w:r>
+        <w:rPr>
+          <w:iCs/>
+        </w:rPr>
+        <w:t>esetenként</w:t>
+      </w:r>
+      <w:proofErr w:type="spellEnd"/>
+      <w:r>
+        <w:rPr>
+          <w:iCs/>
+        </w:rPr>
+        <w:t xml:space="preserve"> felhasználói beavatkozásra lesz szükségük, ilyenkor a</w:t>
+      </w:r>
+      <w:r>
+        <w:rPr>
+          <w:iCs/>
+        </w:rPr>
+        <w:t xml:space="preserve"> </w:t>
+      </w:r>
+      <w:r>
+        <w:rPr>
+          <w:iCs/>
+        </w:rPr>
+        <w:t xml:space="preserve">kimenetre kiírnak egy kérdést (pl.: </w:t>
+      </w:r>
+      <w:r>
+        <w:rPr>
+          <w:iCs/>
+        </w:rPr>
+        <w:t>Szeretnél lopni</w:t>
+      </w:r>
+      <w:r>
+        <w:rPr>
+          <w:iCs/>
+        </w:rPr>
+        <w:t>?). Miután a</w:t>
+      </w:r>
+      <w:r>
+        <w:rPr>
+          <w:iCs/>
+        </w:rPr>
+        <w:t xml:space="preserve"> </w:t>
+      </w:r>
+      <w:r>
+        <w:rPr>
+          <w:iCs/>
+        </w:rPr>
+        <w:t>felhasználó meghozta a döntést, beírja azt a konzolon, a program pedig tovább futhat. Pl.:</w:t>
+      </w:r>
+    </w:p>
+    <w:p>
+      <w:pPr>
+        <w:spacing w:before="120"/>
         <w:ind w:left="709"/>
         <w:jc w:val="both"/>
         <w:rPr>
@@ -9349,19 +9409,19 @@
           <w:sz w:val="18"/>
           <w:szCs w:val="18"/>
         </w:rPr>
-        <w:t xml:space="preserve">Y </w:t>
-      </w:r>
-      <w:proofErr w:type="gramStart"/>
-      <w:r>
+        <w:t>f1.arrive()</w:t>
+      </w:r>
+    </w:p>
+    <w:p>
+      <w:pPr>
+        <w:jc w:val="both"/>
         <w:rPr>
           <w:rFonts w:ascii="Courier New" w:hAnsi="Courier New" w:cs="Courier New"/>
           <w:iCs/>
           <w:sz w:val="18"/>
           <w:szCs w:val="18"/>
         </w:rPr>
-        <w:t>b(</w:t>
-      </w:r>
-      <w:proofErr w:type="gramEnd"/>
+      </w:pPr>
       <w:r>
         <w:rPr>
           <w:rFonts w:ascii="Courier New" w:hAnsi="Courier New" w:cs="Courier New"/>
@@ -9369,107 +9429,13 @@
           <w:sz w:val="18"/>
           <w:szCs w:val="18"/>
         </w:rPr>
-        <w:t>)</w:t>
+        <w:t xml:space="preserve">Szeretnél lopni? (I/N) I </w:t>
       </w:r>
     </w:p>
     <w:p>
       <w:pPr>
-        <w:jc w:val="both"/>
-        <w:rPr>
-          <w:iCs/>
-        </w:rPr>
-      </w:pPr>
-      <w:r>
-        <w:rPr>
-          <w:iCs/>
-        </w:rPr>
-        <w:t>A</w:t>
-      </w:r>
-      <w:r>
-        <w:rPr>
-          <w:iCs/>
-        </w:rPr>
-        <w:t xml:space="preserve"> main függvény által először hívott függvény tabulálása 0-</w:t>
-      </w:r>
-      <w:r>
-        <w:rPr>
-          <w:iCs/>
-        </w:rPr>
-        <w:t>á</w:t>
-      </w:r>
-      <w:r>
-        <w:rPr>
-          <w:iCs/>
-        </w:rPr>
-        <w:t>s.</w:t>
-      </w:r>
-      <w:r>
-        <w:rPr>
-          <w:iCs/>
-        </w:rPr>
-        <w:t xml:space="preserve"> </w:t>
-      </w:r>
-      <w:r>
-        <w:rPr>
-          <w:iCs/>
-        </w:rPr>
-        <w:t xml:space="preserve">Az egyes függvényeknek </w:t>
-      </w:r>
-      <w:proofErr w:type="spellStart"/>
-      <w:r>
-        <w:rPr>
-          <w:iCs/>
-        </w:rPr>
-        <w:t>esetenként</w:t>
-      </w:r>
-      <w:proofErr w:type="spellEnd"/>
-      <w:r>
-        <w:rPr>
-          <w:iCs/>
-        </w:rPr>
-        <w:t xml:space="preserve"> felhasználói beavatkozásra lesz szükségük, ilyenkor a</w:t>
-      </w:r>
-      <w:r>
-        <w:rPr>
-          <w:iCs/>
-        </w:rPr>
-        <w:t xml:space="preserve"> </w:t>
-      </w:r>
-      <w:r>
-        <w:rPr>
-          <w:iCs/>
-        </w:rPr>
-        <w:t xml:space="preserve">kimenetre kiírnak egy kérdést (pl.: </w:t>
-      </w:r>
-      <w:r>
-        <w:rPr>
-          <w:iCs/>
-        </w:rPr>
-        <w:t>Szeretnél lopni</w:t>
-      </w:r>
-      <w:r>
-        <w:rPr>
-          <w:iCs/>
-        </w:rPr>
-        <w:t>?). Miután a</w:t>
-      </w:r>
-      <w:r>
-        <w:rPr>
-          <w:iCs/>
-        </w:rPr>
-        <w:t xml:space="preserve"> </w:t>
-      </w:r>
-      <w:r>
-        <w:rPr>
-          <w:iCs/>
-        </w:rPr>
-        <w:t>felhasználó meghozta a döntést, beírja azt a konzolon, a program pedig tovább futhat. Pl.:</w:t>
-      </w:r>
-    </w:p>
-    <w:p>
-      <w:pPr>
-        <w:spacing w:before="120"/>
-        <w:ind w:left="709"/>
+        <w:spacing w:after="120"/>
+        <w:ind w:left="1560"/>
         <w:jc w:val="both"/>
         <w:rPr>
           <w:rFonts w:ascii="Courier New" w:hAnsi="Courier New" w:cs="Courier New"/>
@@ -9485,119 +9451,2070 @@
           <w:sz w:val="18"/>
           <w:szCs w:val="18"/>
         </w:rPr>
-        <w:t>f1.</w:t>
-      </w:r>
-      <w:proofErr w:type="gramStart"/>
-      <w:r>
-        <w:rPr>
-          <w:rFonts w:ascii="Courier New" w:hAnsi="Courier New" w:cs="Courier New"/>
-          <w:iCs/>
-          <w:sz w:val="18"/>
-          <w:szCs w:val="18"/>
-        </w:rPr>
-        <w:t>arrive(</w:t>
-      </w:r>
-      <w:proofErr w:type="gramEnd"/>
-      <w:r>
-        <w:rPr>
-          <w:rFonts w:ascii="Courier New" w:hAnsi="Courier New" w:cs="Courier New"/>
-          <w:iCs/>
-          <w:sz w:val="18"/>
-          <w:szCs w:val="18"/>
-        </w:rPr>
-        <w:t>)</w:t>
+        <w:t>v1.stealBy()</w:t>
       </w:r>
     </w:p>
     <w:p>
       <w:pPr>
+        <w:spacing w:after="120"/>
         <w:jc w:val="both"/>
         <w:rPr>
-          <w:rFonts w:ascii="Courier New" w:hAnsi="Courier New" w:cs="Courier New"/>
-          <w:iCs/>
-          <w:sz w:val="18"/>
-          <w:szCs w:val="18"/>
-        </w:rPr>
-      </w:pPr>
-      <w:r>
-        <w:rPr>
-          <w:rFonts w:ascii="Courier New" w:hAnsi="Courier New" w:cs="Courier New"/>
-          <w:iCs/>
-          <w:sz w:val="18"/>
-          <w:szCs w:val="18"/>
-        </w:rPr>
-        <w:t xml:space="preserve">Szeretnél lopni? (I/N) I </w:t>
+          <w:i/>
+        </w:rPr>
+      </w:pPr>
+      <w:r>
+        <w:rPr>
+          <w:i/>
+        </w:rPr>
+        <w:t>(Megj.: A kérdést a jobb olvashatóság érdekében nem tabuláljuk. A második sor végén álló I a felhasználó válasza, melyet helytakarékossági okokból a kérdéssel egy sorba várunk.)</w:t>
       </w:r>
     </w:p>
     <w:p>
       <w:pPr>
-        <w:spacing w:after="120"/>
-        <w:ind w:left="1560"/>
-        <w:jc w:val="both"/>
-        <w:rPr>
-          <w:rFonts w:ascii="Courier New" w:hAnsi="Courier New" w:cs="Courier New"/>
+        <w:autoSpaceDE/>
+        <w:autoSpaceDN/>
+        <w:rPr>
           <w:iCs/>
-          <w:sz w:val="18"/>
-          <w:szCs w:val="18"/>
-        </w:rPr>
-      </w:pPr>
-      <w:r>
-        <w:rPr>
-          <w:rFonts w:ascii="Courier New" w:hAnsi="Courier New" w:cs="Courier New"/>
+        </w:rPr>
+      </w:pPr>
+      <w:r>
+        <w:rPr>
           <w:iCs/>
-          <w:sz w:val="18"/>
-          <w:szCs w:val="18"/>
-        </w:rPr>
-        <w:t>v1.</w:t>
-      </w:r>
-      <w:proofErr w:type="gramStart"/>
-      <w:r>
-        <w:rPr>
-          <w:rFonts w:ascii="Courier New" w:hAnsi="Courier New" w:cs="Courier New"/>
-          <w:iCs/>
-          <w:sz w:val="18"/>
-          <w:szCs w:val="18"/>
-        </w:rPr>
-        <w:t>stealBy(</w:t>
-      </w:r>
-      <w:proofErr w:type="gramEnd"/>
-      <w:r>
-        <w:rPr>
-          <w:rFonts w:ascii="Courier New" w:hAnsi="Courier New" w:cs="Courier New"/>
-          <w:iCs/>
-          <w:sz w:val="18"/>
-          <w:szCs w:val="18"/>
-        </w:rPr>
-        <w:t>)</w:t>
+        </w:rPr>
+        <w:br w:type="page"/>
       </w:r>
     </w:p>
     <w:p>
       <w:pPr>
+        <w:pStyle w:val="Cmsor2"/>
         <w:spacing w:after="120"/>
+        <w:ind w:left="-6" w:right="17" w:hanging="11"/>
         <w:jc w:val="both"/>
         <w:rPr>
-          <w:i/>
-        </w:rPr>
-      </w:pPr>
-      <w:r>
-        <w:rPr>
-          <w:i/>
-        </w:rPr>
-        <w:t>(Megj.: A kérdést a jobb olvashatóság érdekében nem tabuláljuk. A második sor végén álló I a felhasználó válasza, melyet helytakarékossági okokból a kérdéssel egy sorba várunk.)</w:t>
+          <w:rStyle w:val="Kiemels2"/>
+          <w:b/>
+          <w:bCs w:val="0"/>
+        </w:rPr>
+      </w:pPr>
+      <w:r>
+        <w:rPr>
+          <w:rStyle w:val="Kiemels2"/>
+          <w:b/>
+          <w:bCs w:val="0"/>
+        </w:rPr>
+        <w:lastRenderedPageBreak/>
+        <w:t>5</w:t>
+      </w:r>
+      <w:r>
+        <w:rPr>
+          <w:rStyle w:val="Kiemels2"/>
+          <w:b/>
+          <w:bCs w:val="0"/>
+        </w:rPr>
+        <w:t>.</w:t>
+      </w:r>
+      <w:r>
+        <w:rPr>
+          <w:rStyle w:val="Kiemels2"/>
+          <w:b/>
+          <w:bCs w:val="0"/>
+        </w:rPr>
+        <w:t>3</w:t>
+      </w:r>
+      <w:r>
+        <w:rPr>
+          <w:rStyle w:val="Kiemels2"/>
+          <w:b/>
+          <w:bCs w:val="0"/>
+        </w:rPr>
+        <w:t xml:space="preserve"> </w:t>
+      </w:r>
+      <w:r>
+        <w:rPr>
+          <w:rStyle w:val="Kiemels2"/>
+          <w:b/>
+          <w:bCs w:val="0"/>
+        </w:rPr>
+        <w:t>Szekvencia diagramok a belső működésre</w:t>
       </w:r>
     </w:p>
     <w:p>
       <w:pPr>
+        <w:pStyle w:val="Cmsor3"/>
+        <w:spacing w:after="120"/>
+        <w:ind w:left="357" w:firstLine="0"/>
+      </w:pPr>
+      <w:r>
+        <w:t xml:space="preserve">5.3.1 </w:t>
+      </w:r>
+      <w:proofErr w:type="spellStart"/>
+      <w:r>
+        <w:t>Timer</w:t>
+      </w:r>
+      <w:proofErr w:type="spellEnd"/>
+      <w:r>
+        <w:t xml:space="preserve"> </w:t>
+      </w:r>
+      <w:proofErr w:type="spellStart"/>
+      <w:r>
+        <w:t>steps</w:t>
+      </w:r>
+      <w:proofErr w:type="spellEnd"/>
+    </w:p>
+    <w:p>
+      <w:pPr>
+        <w:spacing w:after="120"/>
+        <w:ind w:left="-284"/>
+        <w:jc w:val="center"/>
+        <w:rPr>
+          <w:rFonts w:eastAsia="Arial"/>
+          <w:lang w:eastAsia="hu-HU"/>
+        </w:rPr>
+      </w:pPr>
+      <w:r>
+        <w:rPr>
+          <w:noProof/>
+          <w:sz w:val="24"/>
+          <w:szCs w:val="24"/>
+        </w:rPr>
+        <w:drawing>
+          <wp:inline distT="0" distB="0" distL="0" distR="0" wp14:anchorId="1EE4EB01" wp14:editId="50956664">
+            <wp:extent cx="5181600" cy="3107817"/>
+            <wp:effectExtent l="0" t="0" r="0" b="0"/>
+            <wp:docPr id="24" name="Kép 24"/>
+            <wp:cNvGraphicFramePr>
+              <a:graphicFrameLocks xmlns:a="http://schemas.openxmlformats.org/drawingml/2006/main" noChangeAspect="1"/>
+            </wp:cNvGraphicFramePr>
+            <a:graphic xmlns:a="http://schemas.openxmlformats.org/drawingml/2006/main">
+              <a:graphicData uri="http://schemas.openxmlformats.org/drawingml/2006/picture">
+                <pic:pic xmlns:pic="http://schemas.openxmlformats.org/drawingml/2006/picture">
+                  <pic:nvPicPr>
+                    <pic:cNvPr id="0" name="Picture 41"/>
+                    <pic:cNvPicPr>
+                      <a:picLocks noChangeAspect="1" noChangeArrowheads="1"/>
+                    </pic:cNvPicPr>
+                  </pic:nvPicPr>
+                  <pic:blipFill rotWithShape="1">
+                    <a:blip r:embed="rId10">
+                      <a:extLst>
+                        <a:ext uri="{28A0092B-C50C-407E-A947-70E740481C1C}">
+                          <a14:useLocalDpi xmlns:a14="http://schemas.microsoft.com/office/drawing/2010/main" val="0"/>
+                        </a:ext>
+                      </a:extLst>
+                    </a:blip>
+                    <a:srcRect t="3414" b="8130"/>
+                    <a:stretch/>
+                  </pic:blipFill>
+                  <pic:spPr bwMode="auto">
+                    <a:xfrm>
+                      <a:off x="0" y="0"/>
+                      <a:ext cx="5183579" cy="3109004"/>
+                    </a:xfrm>
+                    <a:prstGeom prst="rect">
+                      <a:avLst/>
+                    </a:prstGeom>
+                    <a:noFill/>
+                    <a:ln>
+                      <a:noFill/>
+                    </a:ln>
+                    <a:extLst>
+                      <a:ext uri="{53640926-AAD7-44D8-BBD7-CCE9431645EC}">
+                        <a14:shadowObscured xmlns:a14="http://schemas.microsoft.com/office/drawing/2010/main"/>
+                      </a:ext>
+                    </a:extLst>
+                  </pic:spPr>
+                </pic:pic>
+              </a:graphicData>
+            </a:graphic>
+          </wp:inline>
+        </w:drawing>
+      </w:r>
+    </w:p>
+    <w:p>
+      <w:pPr>
+        <w:pStyle w:val="Cmsor3"/>
+        <w:spacing w:after="120"/>
+        <w:ind w:left="357" w:firstLine="0"/>
+      </w:pPr>
+      <w:r>
+        <w:t xml:space="preserve">5.3.2 </w:t>
+      </w:r>
+      <w:proofErr w:type="spellStart"/>
+      <w:r>
+        <w:t>Immunity</w:t>
+      </w:r>
+      <w:proofErr w:type="spellEnd"/>
+      <w:r>
+        <w:t xml:space="preserve"> </w:t>
+      </w:r>
+      <w:proofErr w:type="spellStart"/>
+      <w:r>
+        <w:t>steps</w:t>
+      </w:r>
+      <w:proofErr w:type="spellEnd"/>
+    </w:p>
+    <w:p>
+      <w:pPr>
+        <w:spacing w:after="60"/>
+        <w:ind w:left="-142"/>
+        <w:jc w:val="center"/>
+        <w:rPr>
+          <w:lang w:eastAsia="hu-HU"/>
+        </w:rPr>
+      </w:pPr>
+      <w:r>
+        <w:rPr>
+          <w:noProof/>
+          <w:lang w:eastAsia="hu-HU"/>
+        </w:rPr>
+        <w:drawing>
+          <wp:inline distT="0" distB="0" distL="0" distR="0" wp14:anchorId="124BEB4A" wp14:editId="0C557B3A">
+            <wp:extent cx="5759450" cy="4800600"/>
+            <wp:effectExtent l="0" t="0" r="0" b="0"/>
+            <wp:docPr id="26" name="Kép 26"/>
+            <wp:cNvGraphicFramePr>
+              <a:graphicFrameLocks xmlns:a="http://schemas.openxmlformats.org/drawingml/2006/main" noChangeAspect="1"/>
+            </wp:cNvGraphicFramePr>
+            <a:graphic xmlns:a="http://schemas.openxmlformats.org/drawingml/2006/main">
+              <a:graphicData uri="http://schemas.openxmlformats.org/drawingml/2006/picture">
+                <pic:pic xmlns:pic="http://schemas.openxmlformats.org/drawingml/2006/picture">
+                  <pic:nvPicPr>
+                    <pic:cNvPr id="0" name="Picture 43"/>
+                    <pic:cNvPicPr>
+                      <a:picLocks noChangeAspect="1" noChangeArrowheads="1"/>
+                    </pic:cNvPicPr>
+                  </pic:nvPicPr>
+                  <pic:blipFill rotWithShape="1">
+                    <a:blip r:embed="rId11">
+                      <a:extLst>
+                        <a:ext uri="{28A0092B-C50C-407E-A947-70E740481C1C}">
+                          <a14:useLocalDpi xmlns:a14="http://schemas.microsoft.com/office/drawing/2010/main" val="0"/>
+                        </a:ext>
+                      </a:extLst>
+                    </a:blip>
+                    <a:srcRect t="2512" b="7058"/>
+                    <a:stretch/>
+                  </pic:blipFill>
+                  <pic:spPr bwMode="auto">
+                    <a:xfrm>
+                      <a:off x="0" y="0"/>
+                      <a:ext cx="5759450" cy="4800600"/>
+                    </a:xfrm>
+                    <a:prstGeom prst="rect">
+                      <a:avLst/>
+                    </a:prstGeom>
+                    <a:noFill/>
+                    <a:ln>
+                      <a:noFill/>
+                    </a:ln>
+                    <a:extLst>
+                      <a:ext uri="{53640926-AAD7-44D8-BBD7-CCE9431645EC}">
+                        <a14:shadowObscured xmlns:a14="http://schemas.microsoft.com/office/drawing/2010/main"/>
+                      </a:ext>
+                    </a:extLst>
+                  </pic:spPr>
+                </pic:pic>
+              </a:graphicData>
+            </a:graphic>
+          </wp:inline>
+        </w:drawing>
+      </w:r>
+    </w:p>
+    <w:p>
+      <w:pPr>
+        <w:pStyle w:val="Cmsor3"/>
+        <w:spacing w:after="120"/>
+        <w:ind w:left="357" w:firstLine="0"/>
+      </w:pPr>
+      <w:r>
+        <w:lastRenderedPageBreak/>
+        <w:t xml:space="preserve">5.3.3 </w:t>
+      </w:r>
+      <w:proofErr w:type="spellStart"/>
+      <w:r>
+        <w:t>Oblivion</w:t>
+      </w:r>
+      <w:proofErr w:type="spellEnd"/>
+      <w:r>
+        <w:t xml:space="preserve"> </w:t>
+      </w:r>
+      <w:proofErr w:type="spellStart"/>
+      <w:r>
+        <w:t>steps</w:t>
+      </w:r>
+      <w:proofErr w:type="spellEnd"/>
+    </w:p>
+    <w:p>
+      <w:pPr>
+        <w:spacing w:after="120"/>
+        <w:jc w:val="center"/>
+        <w:rPr>
+          <w:lang w:eastAsia="hu-HU"/>
+        </w:rPr>
+      </w:pPr>
+      <w:r>
+        <w:rPr>
+          <w:noProof/>
+          <w:lang w:eastAsia="hu-HU"/>
+        </w:rPr>
+        <w:drawing>
+          <wp:inline distT="0" distB="0" distL="0" distR="0" wp14:anchorId="686CE69F" wp14:editId="3ECBE1F9">
+            <wp:extent cx="4533900" cy="3768242"/>
+            <wp:effectExtent l="0" t="0" r="0" b="3810"/>
+            <wp:docPr id="27" name="Kép 27"/>
+            <wp:cNvGraphicFramePr>
+              <a:graphicFrameLocks xmlns:a="http://schemas.openxmlformats.org/drawingml/2006/main" noChangeAspect="1"/>
+            </wp:cNvGraphicFramePr>
+            <a:graphic xmlns:a="http://schemas.openxmlformats.org/drawingml/2006/main">
+              <a:graphicData uri="http://schemas.openxmlformats.org/drawingml/2006/picture">
+                <pic:pic xmlns:pic="http://schemas.openxmlformats.org/drawingml/2006/picture">
+                  <pic:nvPicPr>
+                    <pic:cNvPr id="0" name="Picture 44"/>
+                    <pic:cNvPicPr>
+                      <a:picLocks noChangeAspect="1" noChangeArrowheads="1"/>
+                    </pic:cNvPicPr>
+                  </pic:nvPicPr>
+                  <pic:blipFill rotWithShape="1">
+                    <a:blip r:embed="rId12">
+                      <a:extLst>
+                        <a:ext uri="{28A0092B-C50C-407E-A947-70E740481C1C}">
+                          <a14:useLocalDpi xmlns:a14="http://schemas.microsoft.com/office/drawing/2010/main" val="0"/>
+                        </a:ext>
+                      </a:extLst>
+                    </a:blip>
+                    <a:srcRect t="2473" b="8834"/>
+                    <a:stretch/>
+                  </pic:blipFill>
+                  <pic:spPr bwMode="auto">
+                    <a:xfrm>
+                      <a:off x="0" y="0"/>
+                      <a:ext cx="4562342" cy="3791881"/>
+                    </a:xfrm>
+                    <a:prstGeom prst="rect">
+                      <a:avLst/>
+                    </a:prstGeom>
+                    <a:noFill/>
+                    <a:ln>
+                      <a:noFill/>
+                    </a:ln>
+                    <a:extLst>
+                      <a:ext uri="{53640926-AAD7-44D8-BBD7-CCE9431645EC}">
+                        <a14:shadowObscured xmlns:a14="http://schemas.microsoft.com/office/drawing/2010/main"/>
+                      </a:ext>
+                    </a:extLst>
+                  </pic:spPr>
+                </pic:pic>
+              </a:graphicData>
+            </a:graphic>
+          </wp:inline>
+        </w:drawing>
+      </w:r>
+    </w:p>
+    <w:p>
+      <w:pPr>
+        <w:pStyle w:val="Cmsor3"/>
+        <w:spacing w:after="120"/>
+        <w:ind w:left="357" w:firstLine="0"/>
+      </w:pPr>
+      <w:r>
+        <w:t xml:space="preserve">5.3.4 </w:t>
+      </w:r>
+      <w:proofErr w:type="spellStart"/>
+      <w:r>
+        <w:t>Paralysis</w:t>
+      </w:r>
+      <w:proofErr w:type="spellEnd"/>
+      <w:r>
+        <w:t xml:space="preserve"> </w:t>
+      </w:r>
+      <w:proofErr w:type="spellStart"/>
+      <w:r>
+        <w:t>steps</w:t>
+      </w:r>
+      <w:proofErr w:type="spellEnd"/>
+    </w:p>
+    <w:p>
+      <w:pPr>
+        <w:jc w:val="center"/>
+        <w:rPr>
+          <w:lang w:eastAsia="hu-HU"/>
+        </w:rPr>
+      </w:pPr>
+      <w:r>
+        <w:rPr>
+          <w:noProof/>
+          <w:lang w:eastAsia="hu-HU"/>
+        </w:rPr>
+        <w:drawing>
+          <wp:inline distT="0" distB="0" distL="0" distR="0" wp14:anchorId="3240F4CC" wp14:editId="23CABCCF">
+            <wp:extent cx="3949700" cy="4356157"/>
+            <wp:effectExtent l="0" t="0" r="0" b="6350"/>
+            <wp:docPr id="28" name="Kép 28"/>
+            <wp:cNvGraphicFramePr>
+              <a:graphicFrameLocks xmlns:a="http://schemas.openxmlformats.org/drawingml/2006/main" noChangeAspect="1"/>
+            </wp:cNvGraphicFramePr>
+            <a:graphic xmlns:a="http://schemas.openxmlformats.org/drawingml/2006/main">
+              <a:graphicData uri="http://schemas.openxmlformats.org/drawingml/2006/picture">
+                <pic:pic xmlns:pic="http://schemas.openxmlformats.org/drawingml/2006/picture">
+                  <pic:nvPicPr>
+                    <pic:cNvPr id="0" name="Picture 45"/>
+                    <pic:cNvPicPr>
+                      <a:picLocks noChangeAspect="1" noChangeArrowheads="1"/>
+                    </pic:cNvPicPr>
+                  </pic:nvPicPr>
+                  <pic:blipFill rotWithShape="1">
+                    <a:blip r:embed="rId13">
+                      <a:extLst>
+                        <a:ext uri="{28A0092B-C50C-407E-A947-70E740481C1C}">
+                          <a14:useLocalDpi xmlns:a14="http://schemas.microsoft.com/office/drawing/2010/main" val="0"/>
+                        </a:ext>
+                      </a:extLst>
+                    </a:blip>
+                    <a:srcRect t="2778" b="5926"/>
+                    <a:stretch/>
+                  </pic:blipFill>
+                  <pic:spPr bwMode="auto">
+                    <a:xfrm>
+                      <a:off x="0" y="0"/>
+                      <a:ext cx="3959759" cy="4367251"/>
+                    </a:xfrm>
+                    <a:prstGeom prst="rect">
+                      <a:avLst/>
+                    </a:prstGeom>
+                    <a:noFill/>
+                    <a:ln>
+                      <a:noFill/>
+                    </a:ln>
+                    <a:extLst>
+                      <a:ext uri="{53640926-AAD7-44D8-BBD7-CCE9431645EC}">
+                        <a14:shadowObscured xmlns:a14="http://schemas.microsoft.com/office/drawing/2010/main"/>
+                      </a:ext>
+                    </a:extLst>
+                  </pic:spPr>
+                </pic:pic>
+              </a:graphicData>
+            </a:graphic>
+          </wp:inline>
+        </w:drawing>
+      </w:r>
+    </w:p>
+    <w:p>
+      <w:pPr>
+        <w:pStyle w:val="Cmsor3"/>
+        <w:spacing w:after="120"/>
+        <w:ind w:left="357" w:firstLine="0"/>
+      </w:pPr>
+      <w:r>
+        <w:lastRenderedPageBreak/>
+        <w:t xml:space="preserve">5.3.5 </w:t>
+      </w:r>
+      <w:proofErr w:type="spellStart"/>
+      <w:r>
+        <w:t>VitusDance</w:t>
+      </w:r>
+      <w:proofErr w:type="spellEnd"/>
+      <w:r>
+        <w:t xml:space="preserve"> </w:t>
+      </w:r>
+      <w:proofErr w:type="spellStart"/>
+      <w:r>
+        <w:t>steps</w:t>
+      </w:r>
+      <w:proofErr w:type="spellEnd"/>
+    </w:p>
+    <w:p>
+      <w:pPr>
+        <w:spacing w:after="120"/>
+        <w:jc w:val="center"/>
+        <w:rPr>
+          <w:lang w:eastAsia="hu-HU"/>
+        </w:rPr>
+      </w:pPr>
+      <w:r>
+        <w:rPr>
+          <w:noProof/>
+          <w:lang w:eastAsia="hu-HU"/>
+        </w:rPr>
+        <w:drawing>
+          <wp:inline distT="0" distB="0" distL="0" distR="0" wp14:anchorId="561CB358" wp14:editId="4A41609E">
+            <wp:extent cx="5816600" cy="4943468"/>
+            <wp:effectExtent l="0" t="0" r="0" b="0"/>
+            <wp:docPr id="29" name="Kép 29"/>
+            <wp:cNvGraphicFramePr>
+              <a:graphicFrameLocks xmlns:a="http://schemas.openxmlformats.org/drawingml/2006/main" noChangeAspect="1"/>
+            </wp:cNvGraphicFramePr>
+            <a:graphic xmlns:a="http://schemas.openxmlformats.org/drawingml/2006/main">
+              <a:graphicData uri="http://schemas.openxmlformats.org/drawingml/2006/picture">
+                <pic:pic xmlns:pic="http://schemas.openxmlformats.org/drawingml/2006/picture">
+                  <pic:nvPicPr>
+                    <pic:cNvPr id="0" name="Picture 46"/>
+                    <pic:cNvPicPr>
+                      <a:picLocks noChangeAspect="1" noChangeArrowheads="1"/>
+                    </pic:cNvPicPr>
+                  </pic:nvPicPr>
+                  <pic:blipFill rotWithShape="1">
+                    <a:blip r:embed="rId14">
+                      <a:extLst>
+                        <a:ext uri="{28A0092B-C50C-407E-A947-70E740481C1C}">
+                          <a14:useLocalDpi xmlns:a14="http://schemas.microsoft.com/office/drawing/2010/main" val="0"/>
+                        </a:ext>
+                      </a:extLst>
+                    </a:blip>
+                    <a:srcRect t="1968" b="8912"/>
+                    <a:stretch/>
+                  </pic:blipFill>
+                  <pic:spPr bwMode="auto">
+                    <a:xfrm>
+                      <a:off x="0" y="0"/>
+                      <a:ext cx="5821407" cy="4947554"/>
+                    </a:xfrm>
+                    <a:prstGeom prst="rect">
+                      <a:avLst/>
+                    </a:prstGeom>
+                    <a:noFill/>
+                    <a:ln>
+                      <a:noFill/>
+                    </a:ln>
+                    <a:extLst>
+                      <a:ext uri="{53640926-AAD7-44D8-BBD7-CCE9431645EC}">
+                        <a14:shadowObscured xmlns:a14="http://schemas.microsoft.com/office/drawing/2010/main"/>
+                      </a:ext>
+                    </a:extLst>
+                  </pic:spPr>
+                </pic:pic>
+              </a:graphicData>
+            </a:graphic>
+          </wp:inline>
+        </w:drawing>
+      </w:r>
+    </w:p>
+    <w:p>
+      <w:pPr>
+        <w:pStyle w:val="Cmsor3"/>
+        <w:spacing w:after="60"/>
+        <w:ind w:left="357" w:firstLine="0"/>
+      </w:pPr>
+      <w:r>
+        <w:t xml:space="preserve">5.3.6 </w:t>
+      </w:r>
+      <w:proofErr w:type="spellStart"/>
+      <w:r>
+        <w:t>Virologist</w:t>
+      </w:r>
+      <w:proofErr w:type="spellEnd"/>
+      <w:r>
+        <w:t xml:space="preserve"> </w:t>
+      </w:r>
+      <w:proofErr w:type="spellStart"/>
+      <w:r>
+        <w:t>steps</w:t>
+      </w:r>
+      <w:proofErr w:type="spellEnd"/>
+    </w:p>
+    <w:p>
+      <w:pPr>
+        <w:spacing w:after="60"/>
+        <w:jc w:val="center"/>
+        <w:rPr>
+          <w:rFonts w:eastAsia="Arial"/>
+          <w:lang w:eastAsia="hu-HU"/>
+        </w:rPr>
+      </w:pPr>
+      <w:r>
+        <w:rPr>
+          <w:rFonts w:eastAsia="Arial"/>
+          <w:noProof/>
+          <w:lang w:eastAsia="hu-HU"/>
+        </w:rPr>
+        <w:drawing>
+          <wp:inline distT="0" distB="0" distL="0" distR="0" wp14:anchorId="4F161485" wp14:editId="0254A51C">
+            <wp:extent cx="5321300" cy="3330217"/>
+            <wp:effectExtent l="0" t="0" r="0" b="3810"/>
+            <wp:docPr id="30" name="Kép 30"/>
+            <wp:cNvGraphicFramePr>
+              <a:graphicFrameLocks xmlns:a="http://schemas.openxmlformats.org/drawingml/2006/main" noChangeAspect="1"/>
+            </wp:cNvGraphicFramePr>
+            <a:graphic xmlns:a="http://schemas.openxmlformats.org/drawingml/2006/main">
+              <a:graphicData uri="http://schemas.openxmlformats.org/drawingml/2006/picture">
+                <pic:pic xmlns:pic="http://schemas.openxmlformats.org/drawingml/2006/picture">
+                  <pic:nvPicPr>
+                    <pic:cNvPr id="0" name="Picture 47"/>
+                    <pic:cNvPicPr>
+                      <a:picLocks noChangeAspect="1" noChangeArrowheads="1"/>
+                    </pic:cNvPicPr>
+                  </pic:nvPicPr>
+                  <pic:blipFill rotWithShape="1">
+                    <a:blip r:embed="rId15">
+                      <a:extLst>
+                        <a:ext uri="{28A0092B-C50C-407E-A947-70E740481C1C}">
+                          <a14:useLocalDpi xmlns:a14="http://schemas.microsoft.com/office/drawing/2010/main" val="0"/>
+                        </a:ext>
+                      </a:extLst>
+                    </a:blip>
+                    <a:srcRect t="2966" b="3623"/>
+                    <a:stretch/>
+                  </pic:blipFill>
+                  <pic:spPr bwMode="auto">
+                    <a:xfrm>
+                      <a:off x="0" y="0"/>
+                      <a:ext cx="5349727" cy="3348007"/>
+                    </a:xfrm>
+                    <a:prstGeom prst="rect">
+                      <a:avLst/>
+                    </a:prstGeom>
+                    <a:noFill/>
+                    <a:ln>
+                      <a:noFill/>
+                    </a:ln>
+                    <a:extLst>
+                      <a:ext uri="{53640926-AAD7-44D8-BBD7-CCE9431645EC}">
+                        <a14:shadowObscured xmlns:a14="http://schemas.microsoft.com/office/drawing/2010/main"/>
+                      </a:ext>
+                    </a:extLst>
+                  </pic:spPr>
+                </pic:pic>
+              </a:graphicData>
+            </a:graphic>
+          </wp:inline>
+        </w:drawing>
+      </w:r>
+    </w:p>
+    <w:p>
+      <w:pPr>
+        <w:pStyle w:val="Cmsor3"/>
+        <w:spacing w:after="120"/>
+        <w:ind w:left="357" w:firstLine="0"/>
+      </w:pPr>
+      <w:r>
+        <w:lastRenderedPageBreak/>
+        <w:t xml:space="preserve">5.3.7 </w:t>
+      </w:r>
+      <w:proofErr w:type="spellStart"/>
+      <w:r>
+        <w:t>Virologist</w:t>
+      </w:r>
+      <w:proofErr w:type="spellEnd"/>
+      <w:r>
+        <w:t xml:space="preserve"> </w:t>
+      </w:r>
+      <w:proofErr w:type="spellStart"/>
+      <w:r>
+        <w:t>moves</w:t>
+      </w:r>
+      <w:proofErr w:type="spellEnd"/>
+      <w:r>
+        <w:t xml:space="preserve"> </w:t>
+      </w:r>
+      <w:proofErr w:type="spellStart"/>
+      <w:r>
+        <w:t>to</w:t>
+      </w:r>
+      <w:proofErr w:type="spellEnd"/>
+      <w:r>
+        <w:t xml:space="preserve"> a </w:t>
+      </w:r>
+      <w:proofErr w:type="spellStart"/>
+      <w:r>
+        <w:t>basic</w:t>
+      </w:r>
+      <w:proofErr w:type="spellEnd"/>
+      <w:r>
+        <w:t xml:space="preserve"> </w:t>
+      </w:r>
+      <w:proofErr w:type="spellStart"/>
+      <w:r>
+        <w:t>field</w:t>
+      </w:r>
+      <w:proofErr w:type="spellEnd"/>
+    </w:p>
+    <w:p>
+      <w:pPr>
+        <w:spacing w:after="120"/>
+        <w:ind w:left="-284"/>
+        <w:jc w:val="center"/>
+        <w:rPr>
+          <w:rFonts w:eastAsia="Arial"/>
+          <w:lang w:eastAsia="hu-HU"/>
+        </w:rPr>
+      </w:pPr>
+      <w:r>
+        <w:rPr>
+          <w:rFonts w:eastAsia="Arial"/>
+          <w:noProof/>
+          <w:lang w:eastAsia="hu-HU"/>
+        </w:rPr>
+        <w:drawing>
+          <wp:inline distT="0" distB="0" distL="0" distR="0" wp14:anchorId="66C464D0" wp14:editId="291C451A">
+            <wp:extent cx="5537200" cy="5149850"/>
+            <wp:effectExtent l="0" t="0" r="6350" b="0"/>
+            <wp:docPr id="31" name="Kép 31"/>
+            <wp:cNvGraphicFramePr>
+              <a:graphicFrameLocks xmlns:a="http://schemas.openxmlformats.org/drawingml/2006/main" noChangeAspect="1"/>
+            </wp:cNvGraphicFramePr>
+            <a:graphic xmlns:a="http://schemas.openxmlformats.org/drawingml/2006/main">
+              <a:graphicData uri="http://schemas.openxmlformats.org/drawingml/2006/picture">
+                <pic:pic xmlns:pic="http://schemas.openxmlformats.org/drawingml/2006/picture">
+                  <pic:nvPicPr>
+                    <pic:cNvPr id="0" name="Picture 48"/>
+                    <pic:cNvPicPr>
+                      <a:picLocks noChangeAspect="1" noChangeArrowheads="1"/>
+                    </pic:cNvPicPr>
+                  </pic:nvPicPr>
+                  <pic:blipFill rotWithShape="1">
+                    <a:blip r:embed="rId16">
+                      <a:extLst>
+                        <a:ext uri="{28A0092B-C50C-407E-A947-70E740481C1C}">
+                          <a14:useLocalDpi xmlns:a14="http://schemas.microsoft.com/office/drawing/2010/main" val="0"/>
+                        </a:ext>
+                      </a:extLst>
+                    </a:blip>
+                    <a:srcRect l="2426" t="1755" r="1433" b="14550"/>
+                    <a:stretch/>
+                  </pic:blipFill>
+                  <pic:spPr bwMode="auto">
+                    <a:xfrm>
+                      <a:off x="0" y="0"/>
+                      <a:ext cx="5537200" cy="5149850"/>
+                    </a:xfrm>
+                    <a:prstGeom prst="rect">
+                      <a:avLst/>
+                    </a:prstGeom>
+                    <a:noFill/>
+                    <a:ln>
+                      <a:noFill/>
+                    </a:ln>
+                    <a:extLst>
+                      <a:ext uri="{53640926-AAD7-44D8-BBD7-CCE9431645EC}">
+                        <a14:shadowObscured xmlns:a14="http://schemas.microsoft.com/office/drawing/2010/main"/>
+                      </a:ext>
+                    </a:extLst>
+                  </pic:spPr>
+                </pic:pic>
+              </a:graphicData>
+            </a:graphic>
+          </wp:inline>
+        </w:drawing>
+      </w:r>
+    </w:p>
+    <w:p>
+      <w:pPr>
+        <w:pStyle w:val="Cmsor3"/>
+        <w:spacing w:after="120"/>
+        <w:ind w:left="357" w:firstLine="0"/>
+      </w:pPr>
+      <w:r>
+        <w:lastRenderedPageBreak/>
+        <w:t xml:space="preserve">5.3.8 </w:t>
+      </w:r>
+      <w:proofErr w:type="spellStart"/>
+      <w:r>
+        <w:t>Virologist</w:t>
+      </w:r>
+      <w:proofErr w:type="spellEnd"/>
+      <w:r>
+        <w:t xml:space="preserve"> </w:t>
+      </w:r>
+      <w:proofErr w:type="spellStart"/>
+      <w:r>
+        <w:t>moves</w:t>
+      </w:r>
+      <w:proofErr w:type="spellEnd"/>
+      <w:r>
+        <w:t xml:space="preserve"> </w:t>
+      </w:r>
+      <w:proofErr w:type="spellStart"/>
+      <w:r>
+        <w:t>to</w:t>
+      </w:r>
+      <w:proofErr w:type="spellEnd"/>
+      <w:r>
+        <w:t xml:space="preserve"> a </w:t>
+      </w:r>
+      <w:proofErr w:type="spellStart"/>
+      <w:r>
+        <w:t>laboratory</w:t>
+      </w:r>
+      <w:proofErr w:type="spellEnd"/>
+      <w:r>
+        <w:t xml:space="preserve"> </w:t>
+      </w:r>
+      <w:proofErr w:type="spellStart"/>
+      <w:r>
+        <w:t>field</w:t>
+      </w:r>
+      <w:proofErr w:type="spellEnd"/>
+    </w:p>
+    <w:p>
+      <w:pPr>
+        <w:spacing w:after="60"/>
+        <w:ind w:left="-284"/>
+        <w:jc w:val="center"/>
+        <w:rPr>
+          <w:rFonts w:eastAsia="Arial"/>
+          <w:lang w:eastAsia="hu-HU"/>
+        </w:rPr>
+      </w:pPr>
+      <w:r>
+        <w:rPr>
+          <w:rFonts w:eastAsia="Arial"/>
+          <w:noProof/>
+          <w:lang w:eastAsia="hu-HU"/>
+        </w:rPr>
+        <w:drawing>
+          <wp:inline distT="0" distB="0" distL="0" distR="0" wp14:anchorId="5A9612BD" wp14:editId="221F75A2">
+            <wp:extent cx="6211669" cy="5671524"/>
+            <wp:effectExtent l="0" t="0" r="0" b="5715"/>
+            <wp:docPr id="32" name="Kép 32"/>
+            <wp:cNvGraphicFramePr>
+              <a:graphicFrameLocks xmlns:a="http://schemas.openxmlformats.org/drawingml/2006/main" noChangeAspect="1"/>
+            </wp:cNvGraphicFramePr>
+            <a:graphic xmlns:a="http://schemas.openxmlformats.org/drawingml/2006/main">
+              <a:graphicData uri="http://schemas.openxmlformats.org/drawingml/2006/picture">
+                <pic:pic xmlns:pic="http://schemas.openxmlformats.org/drawingml/2006/picture">
+                  <pic:nvPicPr>
+                    <pic:cNvPr id="0" name="Picture 49"/>
+                    <pic:cNvPicPr>
+                      <a:picLocks noChangeAspect="1" noChangeArrowheads="1"/>
+                    </pic:cNvPicPr>
+                  </pic:nvPicPr>
+                  <pic:blipFill rotWithShape="1">
+                    <a:blip r:embed="rId17">
+                      <a:extLst>
+                        <a:ext uri="{28A0092B-C50C-407E-A947-70E740481C1C}">
+                          <a14:useLocalDpi xmlns:a14="http://schemas.microsoft.com/office/drawing/2010/main" val="0"/>
+                        </a:ext>
+                      </a:extLst>
+                    </a:blip>
+                    <a:srcRect l="1987" t="1740" r="1545" b="5685"/>
+                    <a:stretch/>
+                  </pic:blipFill>
+                  <pic:spPr bwMode="auto">
+                    <a:xfrm>
+                      <a:off x="0" y="0"/>
+                      <a:ext cx="6218947" cy="5678169"/>
+                    </a:xfrm>
+                    <a:prstGeom prst="rect">
+                      <a:avLst/>
+                    </a:prstGeom>
+                    <a:noFill/>
+                    <a:ln>
+                      <a:noFill/>
+                    </a:ln>
+                    <a:extLst>
+                      <a:ext uri="{53640926-AAD7-44D8-BBD7-CCE9431645EC}">
+                        <a14:shadowObscured xmlns:a14="http://schemas.microsoft.com/office/drawing/2010/main"/>
+                      </a:ext>
+                    </a:extLst>
+                  </pic:spPr>
+                </pic:pic>
+              </a:graphicData>
+            </a:graphic>
+          </wp:inline>
+        </w:drawing>
+      </w:r>
+    </w:p>
+    <w:p>
+      <w:pPr>
+        <w:autoSpaceDE/>
+        <w:rPr>
+          <w:rFonts w:eastAsia="Arial"/>
+          <w:lang w:eastAsia="hu-HU"/>
+        </w:rPr>
+      </w:pPr>
+      <w:r>
+        <w:rPr>
+          <w:rFonts w:eastAsia="Arial"/>
+          <w:lang w:eastAsia="hu-HU"/>
+        </w:rPr>
+        <w:br w:type="page"/>
+      </w:r>
+    </w:p>
+    <w:p>
+      <w:pPr>
+        <w:pStyle w:val="Cmsor3"/>
+        <w:spacing w:after="60"/>
+        <w:ind w:left="357" w:firstLine="0"/>
+      </w:pPr>
+      <w:r>
+        <w:lastRenderedPageBreak/>
+        <w:t xml:space="preserve">5.3.9 </w:t>
+      </w:r>
+      <w:proofErr w:type="spellStart"/>
+      <w:r>
+        <w:t>Virologist</w:t>
+      </w:r>
+      <w:proofErr w:type="spellEnd"/>
+      <w:r>
+        <w:t xml:space="preserve"> </w:t>
+      </w:r>
+      <w:proofErr w:type="spellStart"/>
+      <w:r>
+        <w:t>moves</w:t>
+      </w:r>
+      <w:proofErr w:type="spellEnd"/>
+      <w:r>
+        <w:t xml:space="preserve"> </w:t>
+      </w:r>
+      <w:proofErr w:type="spellStart"/>
+      <w:r>
+        <w:t>to</w:t>
+      </w:r>
+      <w:proofErr w:type="spellEnd"/>
+      <w:r>
+        <w:t xml:space="preserve"> a </w:t>
+      </w:r>
+      <w:proofErr w:type="spellStart"/>
+      <w:r>
+        <w:t>shelter</w:t>
+      </w:r>
+      <w:proofErr w:type="spellEnd"/>
+      <w:r>
+        <w:t xml:space="preserve"> </w:t>
+      </w:r>
+      <w:proofErr w:type="spellStart"/>
+      <w:r>
+        <w:t>field</w:t>
+      </w:r>
+      <w:proofErr w:type="spellEnd"/>
+    </w:p>
+    <w:p>
+      <w:pPr>
+        <w:spacing w:before="120" w:after="120"/>
+        <w:jc w:val="center"/>
+        <w:rPr>
+          <w:lang w:eastAsia="hu-HU"/>
+        </w:rPr>
+      </w:pPr>
+      <w:r>
+        <w:rPr>
+          <w:noProof/>
+          <w:lang w:eastAsia="hu-HU"/>
+        </w:rPr>
+        <w:drawing>
+          <wp:inline distT="0" distB="0" distL="0" distR="0" wp14:anchorId="32B274E7" wp14:editId="24A237D8">
+            <wp:extent cx="5755487" cy="7416177"/>
+            <wp:effectExtent l="0" t="0" r="0" b="0"/>
+            <wp:docPr id="9" name="Kép 9"/>
+            <wp:cNvGraphicFramePr>
+              <a:graphicFrameLocks xmlns:a="http://schemas.openxmlformats.org/drawingml/2006/main" noChangeAspect="1"/>
+            </wp:cNvGraphicFramePr>
+            <a:graphic xmlns:a="http://schemas.openxmlformats.org/drawingml/2006/main">
+              <a:graphicData uri="http://schemas.openxmlformats.org/drawingml/2006/picture">
+                <pic:pic xmlns:pic="http://schemas.openxmlformats.org/drawingml/2006/picture">
+                  <pic:nvPicPr>
+                    <pic:cNvPr id="0" name="Picture 8"/>
+                    <pic:cNvPicPr>
+                      <a:picLocks noChangeAspect="1" noChangeArrowheads="1"/>
+                    </pic:cNvPicPr>
+                  </pic:nvPicPr>
+                  <pic:blipFill rotWithShape="1">
+                    <a:blip r:embed="rId18">
+                      <a:extLst>
+                        <a:ext uri="{28A0092B-C50C-407E-A947-70E740481C1C}">
+                          <a14:useLocalDpi xmlns:a14="http://schemas.microsoft.com/office/drawing/2010/main" val="0"/>
+                        </a:ext>
+                      </a:extLst>
+                    </a:blip>
+                    <a:srcRect t="1471" b="1176"/>
+                    <a:stretch/>
+                  </pic:blipFill>
+                  <pic:spPr bwMode="auto">
+                    <a:xfrm>
+                      <a:off x="0" y="0"/>
+                      <a:ext cx="5755640" cy="7416374"/>
+                    </a:xfrm>
+                    <a:prstGeom prst="rect">
+                      <a:avLst/>
+                    </a:prstGeom>
+                    <a:noFill/>
+                    <a:ln>
+                      <a:noFill/>
+                    </a:ln>
+                    <a:extLst>
+                      <a:ext uri="{53640926-AAD7-44D8-BBD7-CCE9431645EC}">
+                        <a14:shadowObscured xmlns:a14="http://schemas.microsoft.com/office/drawing/2010/main"/>
+                      </a:ext>
+                    </a:extLst>
+                  </pic:spPr>
+                </pic:pic>
+              </a:graphicData>
+            </a:graphic>
+          </wp:inline>
+        </w:drawing>
+      </w:r>
+    </w:p>
+    <w:p>
+      <w:pPr>
         <w:autoSpaceDE/>
         <w:autoSpaceDN/>
         <w:rPr>
-          <w:iCs/>
-        </w:rPr>
-      </w:pPr>
-      <w:r>
-        <w:rPr>
-          <w:iCs/>
+          <w:lang w:eastAsia="hu-HU"/>
+        </w:rPr>
+      </w:pPr>
+      <w:r>
+        <w:rPr>
+          <w:lang w:eastAsia="hu-HU"/>
         </w:rPr>
         <w:br w:type="page"/>
+      </w:r>
+    </w:p>
+    <w:p>
+      <w:pPr>
+        <w:pStyle w:val="Cmsor3"/>
+        <w:spacing w:after="120"/>
+        <w:ind w:left="357" w:firstLine="0"/>
+      </w:pPr>
+      <w:r>
+        <w:lastRenderedPageBreak/>
+        <w:t xml:space="preserve">5.3.10 </w:t>
+      </w:r>
+      <w:proofErr w:type="spellStart"/>
+      <w:r>
+        <w:t>Virologist</w:t>
+      </w:r>
+      <w:proofErr w:type="spellEnd"/>
+      <w:r>
+        <w:t xml:space="preserve"> </w:t>
+      </w:r>
+      <w:proofErr w:type="spellStart"/>
+      <w:r>
+        <w:t>moves</w:t>
+      </w:r>
+      <w:proofErr w:type="spellEnd"/>
+      <w:r>
+        <w:t xml:space="preserve"> </w:t>
+      </w:r>
+      <w:proofErr w:type="spellStart"/>
+      <w:r>
+        <w:t>to</w:t>
+      </w:r>
+      <w:proofErr w:type="spellEnd"/>
+      <w:r>
+        <w:t xml:space="preserve"> a </w:t>
+      </w:r>
+      <w:proofErr w:type="spellStart"/>
+      <w:r>
+        <w:t>storage</w:t>
+      </w:r>
+      <w:proofErr w:type="spellEnd"/>
+      <w:r>
+        <w:t xml:space="preserve"> </w:t>
+      </w:r>
+      <w:proofErr w:type="spellStart"/>
+      <w:r>
+        <w:t>field</w:t>
+      </w:r>
+      <w:proofErr w:type="spellEnd"/>
+    </w:p>
+    <w:p>
+      <w:pPr>
+        <w:spacing w:after="60"/>
+        <w:ind w:left="-567"/>
+        <w:jc w:val="center"/>
+        <w:rPr>
+          <w:rFonts w:eastAsia="Arial"/>
+          <w:lang w:eastAsia="hu-HU"/>
+        </w:rPr>
+      </w:pPr>
+      <w:r>
+        <w:rPr>
+          <w:rFonts w:eastAsia="Arial"/>
+          <w:noProof/>
+          <w:lang w:eastAsia="hu-HU"/>
+        </w:rPr>
+        <w:drawing>
+          <wp:inline distT="0" distB="0" distL="0" distR="0" wp14:anchorId="11937B7D" wp14:editId="4370F7C3">
+            <wp:extent cx="6571237" cy="6013723"/>
+            <wp:effectExtent l="0" t="0" r="1270" b="6350"/>
+            <wp:docPr id="33" name="Kép 33"/>
+            <wp:cNvGraphicFramePr>
+              <a:graphicFrameLocks xmlns:a="http://schemas.openxmlformats.org/drawingml/2006/main" noChangeAspect="1"/>
+            </wp:cNvGraphicFramePr>
+            <a:graphic xmlns:a="http://schemas.openxmlformats.org/drawingml/2006/main">
+              <a:graphicData uri="http://schemas.openxmlformats.org/drawingml/2006/picture">
+                <pic:pic xmlns:pic="http://schemas.openxmlformats.org/drawingml/2006/picture">
+                  <pic:nvPicPr>
+                    <pic:cNvPr id="0" name="Picture 50"/>
+                    <pic:cNvPicPr>
+                      <a:picLocks noChangeAspect="1" noChangeArrowheads="1"/>
+                    </pic:cNvPicPr>
+                  </pic:nvPicPr>
+                  <pic:blipFill rotWithShape="1">
+                    <a:blip r:embed="rId19">
+                      <a:extLst>
+                        <a:ext uri="{28A0092B-C50C-407E-A947-70E740481C1C}">
+                          <a14:useLocalDpi xmlns:a14="http://schemas.microsoft.com/office/drawing/2010/main" val="0"/>
+                        </a:ext>
+                      </a:extLst>
+                    </a:blip>
+                    <a:srcRect l="1434" t="1404" r="1102" b="11231"/>
+                    <a:stretch/>
+                  </pic:blipFill>
+                  <pic:spPr bwMode="auto">
+                    <a:xfrm>
+                      <a:off x="0" y="0"/>
+                      <a:ext cx="6575738" cy="6017842"/>
+                    </a:xfrm>
+                    <a:prstGeom prst="rect">
+                      <a:avLst/>
+                    </a:prstGeom>
+                    <a:noFill/>
+                    <a:ln>
+                      <a:noFill/>
+                    </a:ln>
+                    <a:extLst>
+                      <a:ext uri="{53640926-AAD7-44D8-BBD7-CCE9431645EC}">
+                        <a14:shadowObscured xmlns:a14="http://schemas.microsoft.com/office/drawing/2010/main"/>
+                      </a:ext>
+                    </a:extLst>
+                  </pic:spPr>
+                </pic:pic>
+              </a:graphicData>
+            </a:graphic>
+          </wp:inline>
+        </w:drawing>
+      </w:r>
+    </w:p>
+    <w:p>
+      <w:pPr>
+        <w:pStyle w:val="Cmsor3"/>
+        <w:spacing w:after="120"/>
+        <w:ind w:left="357" w:firstLine="0"/>
+      </w:pPr>
+      <w:r>
+        <w:lastRenderedPageBreak/>
+        <w:t xml:space="preserve">5.3.11 </w:t>
+      </w:r>
+      <w:proofErr w:type="spellStart"/>
+      <w:r>
+        <w:t>Attack</w:t>
+      </w:r>
+      <w:proofErr w:type="spellEnd"/>
+    </w:p>
+    <w:p>
+      <w:pPr>
+        <w:spacing w:after="60"/>
+        <w:ind w:left="-851"/>
+        <w:jc w:val="center"/>
+        <w:rPr>
+          <w:rFonts w:eastAsia="Arial"/>
+          <w:lang w:eastAsia="hu-HU"/>
+        </w:rPr>
+      </w:pPr>
+      <w:r>
+        <w:rPr>
+          <w:rFonts w:eastAsia="Arial"/>
+          <w:noProof/>
+          <w:lang w:eastAsia="hu-HU"/>
+        </w:rPr>
+        <w:drawing>
+          <wp:inline distT="0" distB="0" distL="0" distR="0" wp14:anchorId="156E9288" wp14:editId="64DE3AC9">
+            <wp:extent cx="6921500" cy="4988675"/>
+            <wp:effectExtent l="0" t="0" r="0" b="5715"/>
+            <wp:docPr id="34" name="Kép 34"/>
+            <wp:cNvGraphicFramePr>
+              <a:graphicFrameLocks xmlns:a="http://schemas.openxmlformats.org/drawingml/2006/main" noChangeAspect="1"/>
+            </wp:cNvGraphicFramePr>
+            <a:graphic xmlns:a="http://schemas.openxmlformats.org/drawingml/2006/main">
+              <a:graphicData uri="http://schemas.openxmlformats.org/drawingml/2006/picture">
+                <pic:pic xmlns:pic="http://schemas.openxmlformats.org/drawingml/2006/picture">
+                  <pic:nvPicPr>
+                    <pic:cNvPr id="0" name="Picture 51"/>
+                    <pic:cNvPicPr>
+                      <a:picLocks noChangeAspect="1" noChangeArrowheads="1"/>
+                    </pic:cNvPicPr>
+                  </pic:nvPicPr>
+                  <pic:blipFill rotWithShape="1">
+                    <a:blip r:embed="rId20">
+                      <a:extLst>
+                        <a:ext uri="{28A0092B-C50C-407E-A947-70E740481C1C}">
+                          <a14:useLocalDpi xmlns:a14="http://schemas.microsoft.com/office/drawing/2010/main" val="0"/>
+                        </a:ext>
+                      </a:extLst>
+                    </a:blip>
+                    <a:srcRect t="1482" b="1778"/>
+                    <a:stretch/>
+                  </pic:blipFill>
+                  <pic:spPr bwMode="auto">
+                    <a:xfrm>
+                      <a:off x="0" y="0"/>
+                      <a:ext cx="6921500" cy="4988675"/>
+                    </a:xfrm>
+                    <a:prstGeom prst="rect">
+                      <a:avLst/>
+                    </a:prstGeom>
+                    <a:noFill/>
+                    <a:ln>
+                      <a:noFill/>
+                    </a:ln>
+                    <a:extLst>
+                      <a:ext uri="{53640926-AAD7-44D8-BBD7-CCE9431645EC}">
+                        <a14:shadowObscured xmlns:a14="http://schemas.microsoft.com/office/drawing/2010/main"/>
+                      </a:ext>
+                    </a:extLst>
+                  </pic:spPr>
+                </pic:pic>
+              </a:graphicData>
+            </a:graphic>
+          </wp:inline>
+        </w:drawing>
+      </w:r>
+    </w:p>
+    <w:p>
+      <w:pPr>
+        <w:pStyle w:val="Cmsor3"/>
+        <w:spacing w:after="120"/>
+        <w:ind w:left="357" w:firstLine="0"/>
+      </w:pPr>
+      <w:r>
+        <w:lastRenderedPageBreak/>
+        <w:t xml:space="preserve">5.3.12 </w:t>
+      </w:r>
+      <w:proofErr w:type="spellStart"/>
+      <w:r>
+        <w:t>Defense</w:t>
+      </w:r>
+      <w:proofErr w:type="spellEnd"/>
+    </w:p>
+    <w:p>
+      <w:pPr>
+        <w:spacing w:after="60"/>
+        <w:ind w:left="284"/>
+        <w:jc w:val="center"/>
+        <w:rPr>
+          <w:rFonts w:eastAsia="Arial"/>
+          <w:lang w:eastAsia="hu-HU"/>
+        </w:rPr>
+      </w:pPr>
+      <w:r>
+        <w:rPr>
+          <w:rFonts w:eastAsia="Arial"/>
+          <w:noProof/>
+          <w:lang w:eastAsia="hu-HU"/>
+        </w:rPr>
+        <w:drawing>
+          <wp:inline distT="0" distB="0" distL="0" distR="0" wp14:anchorId="3A7A38AA" wp14:editId="368D46B4">
+            <wp:extent cx="5753100" cy="5645150"/>
+            <wp:effectExtent l="0" t="0" r="7620" b="0"/>
+            <wp:docPr id="35" name="Kép 35"/>
+            <wp:cNvGraphicFramePr>
+              <a:graphicFrameLocks xmlns:a="http://schemas.openxmlformats.org/drawingml/2006/main" noChangeAspect="1"/>
+            </wp:cNvGraphicFramePr>
+            <a:graphic xmlns:a="http://schemas.openxmlformats.org/drawingml/2006/main">
+              <a:graphicData uri="http://schemas.openxmlformats.org/drawingml/2006/picture">
+                <pic:pic xmlns:pic="http://schemas.openxmlformats.org/drawingml/2006/picture">
+                  <pic:nvPicPr>
+                    <pic:cNvPr id="0" name="Picture 52"/>
+                    <pic:cNvPicPr>
+                      <a:picLocks noChangeAspect="1" noChangeArrowheads="1"/>
+                    </pic:cNvPicPr>
+                  </pic:nvPicPr>
+                  <pic:blipFill rotWithShape="1">
+                    <a:blip r:embed="rId21">
+                      <a:extLst>
+                        <a:ext uri="{28A0092B-C50C-407E-A947-70E740481C1C}">
+                          <a14:useLocalDpi xmlns:a14="http://schemas.microsoft.com/office/drawing/2010/main" val="0"/>
+                        </a:ext>
+                      </a:extLst>
+                    </a:blip>
+                    <a:srcRect t="2013" b="3813"/>
+                    <a:stretch/>
+                  </pic:blipFill>
+                  <pic:spPr bwMode="auto">
+                    <a:xfrm>
+                      <a:off x="0" y="0"/>
+                      <a:ext cx="5753100" cy="5645150"/>
+                    </a:xfrm>
+                    <a:prstGeom prst="rect">
+                      <a:avLst/>
+                    </a:prstGeom>
+                    <a:noFill/>
+                    <a:ln>
+                      <a:noFill/>
+                    </a:ln>
+                    <a:extLst>
+                      <a:ext uri="{53640926-AAD7-44D8-BBD7-CCE9431645EC}">
+                        <a14:shadowObscured xmlns:a14="http://schemas.microsoft.com/office/drawing/2010/main"/>
+                      </a:ext>
+                    </a:extLst>
+                  </pic:spPr>
+                </pic:pic>
+              </a:graphicData>
+            </a:graphic>
+          </wp:inline>
+        </w:drawing>
+      </w:r>
+    </w:p>
+    <w:p>
+      <w:pPr>
+        <w:pStyle w:val="Cmsor3"/>
+        <w:spacing w:after="120"/>
+        <w:ind w:left="357" w:firstLine="0"/>
+      </w:pPr>
+      <w:r>
+        <w:lastRenderedPageBreak/>
+        <w:t xml:space="preserve">5.3.13 </w:t>
+      </w:r>
+      <w:proofErr w:type="spellStart"/>
+      <w:r>
+        <w:t>Steal</w:t>
+      </w:r>
+      <w:proofErr w:type="spellEnd"/>
+    </w:p>
+    <w:p>
+      <w:pPr>
+        <w:spacing w:after="60"/>
+        <w:ind w:left="-426"/>
+        <w:jc w:val="center"/>
+        <w:rPr>
+          <w:rFonts w:eastAsia="Arial"/>
+          <w:lang w:eastAsia="hu-HU"/>
+        </w:rPr>
+      </w:pPr>
+      <w:r>
+        <w:rPr>
+          <w:noProof/>
+          <w:lang w:eastAsia="hu-HU"/>
+        </w:rPr>
+        <w:drawing>
+          <wp:inline distT="0" distB="0" distL="0" distR="0" wp14:anchorId="45EDC2D7" wp14:editId="47AD48B7">
+            <wp:extent cx="6470650" cy="7082754"/>
+            <wp:effectExtent l="0" t="0" r="6350" b="4445"/>
+            <wp:docPr id="40" name="Kép 40"/>
+            <wp:cNvGraphicFramePr>
+              <a:graphicFrameLocks xmlns:a="http://schemas.openxmlformats.org/drawingml/2006/main" noChangeAspect="1"/>
+            </wp:cNvGraphicFramePr>
+            <a:graphic xmlns:a="http://schemas.openxmlformats.org/drawingml/2006/main">
+              <a:graphicData uri="http://schemas.openxmlformats.org/drawingml/2006/picture">
+                <pic:pic xmlns:pic="http://schemas.openxmlformats.org/drawingml/2006/picture">
+                  <pic:nvPicPr>
+                    <pic:cNvPr id="0" name="Picture 57"/>
+                    <pic:cNvPicPr>
+                      <a:picLocks noChangeAspect="1" noChangeArrowheads="1"/>
+                    </pic:cNvPicPr>
+                  </pic:nvPicPr>
+                  <pic:blipFill rotWithShape="1">
+                    <a:blip r:embed="rId22">
+                      <a:extLst>
+                        <a:ext uri="{28A0092B-C50C-407E-A947-70E740481C1C}">
+                          <a14:useLocalDpi xmlns:a14="http://schemas.microsoft.com/office/drawing/2010/main" val="0"/>
+                        </a:ext>
+                      </a:extLst>
+                    </a:blip>
+                    <a:srcRect t="1390" b="1289"/>
+                    <a:stretch/>
+                  </pic:blipFill>
+                  <pic:spPr bwMode="auto">
+                    <a:xfrm>
+                      <a:off x="0" y="0"/>
+                      <a:ext cx="6476006" cy="7088616"/>
+                    </a:xfrm>
+                    <a:prstGeom prst="rect">
+                      <a:avLst/>
+                    </a:prstGeom>
+                    <a:noFill/>
+                    <a:ln>
+                      <a:noFill/>
+                    </a:ln>
+                    <a:extLst>
+                      <a:ext uri="{53640926-AAD7-44D8-BBD7-CCE9431645EC}">
+                        <a14:shadowObscured xmlns:a14="http://schemas.microsoft.com/office/drawing/2010/main"/>
+                      </a:ext>
+                    </a:extLst>
+                  </pic:spPr>
+                </pic:pic>
+              </a:graphicData>
+            </a:graphic>
+          </wp:inline>
+        </w:drawing>
+      </w:r>
+    </w:p>
+    <w:p>
+      <w:pPr>
+        <w:pStyle w:val="Cmsor3"/>
+        <w:spacing w:after="120"/>
+        <w:ind w:left="357" w:firstLine="0"/>
+      </w:pPr>
+      <w:r>
+        <w:lastRenderedPageBreak/>
+        <w:t xml:space="preserve">5.3.14 </w:t>
+      </w:r>
+      <w:proofErr w:type="spellStart"/>
+      <w:r>
+        <w:t>Create</w:t>
+      </w:r>
+      <w:proofErr w:type="spellEnd"/>
+      <w:r>
+        <w:t xml:space="preserve"> </w:t>
+      </w:r>
+      <w:proofErr w:type="spellStart"/>
+      <w:r>
+        <w:t>Agent</w:t>
+      </w:r>
+      <w:proofErr w:type="spellEnd"/>
+    </w:p>
+    <w:p>
+      <w:pPr>
+        <w:spacing w:after="120"/>
+        <w:ind w:left="-709"/>
+        <w:jc w:val="center"/>
+        <w:rPr>
+          <w:rFonts w:eastAsia="Arial"/>
+          <w:lang w:eastAsia="hu-HU"/>
+        </w:rPr>
+      </w:pPr>
+      <w:r>
+        <w:rPr>
+          <w:rFonts w:eastAsia="Arial"/>
+          <w:noProof/>
+          <w:lang w:eastAsia="hu-HU"/>
+        </w:rPr>
+        <w:drawing>
+          <wp:inline distT="0" distB="0" distL="0" distR="0" wp14:anchorId="1CC3CD55" wp14:editId="7B7533AC">
+            <wp:extent cx="6798594" cy="4817349"/>
+            <wp:effectExtent l="0" t="0" r="2540" b="2540"/>
+            <wp:docPr id="37" name="Kép 37"/>
+            <wp:cNvGraphicFramePr>
+              <a:graphicFrameLocks xmlns:a="http://schemas.openxmlformats.org/drawingml/2006/main" noChangeAspect="1"/>
+            </wp:cNvGraphicFramePr>
+            <a:graphic xmlns:a="http://schemas.openxmlformats.org/drawingml/2006/main">
+              <a:graphicData uri="http://schemas.openxmlformats.org/drawingml/2006/picture">
+                <pic:pic xmlns:pic="http://schemas.openxmlformats.org/drawingml/2006/picture">
+                  <pic:nvPicPr>
+                    <pic:cNvPr id="0" name="Picture 54"/>
+                    <pic:cNvPicPr>
+                      <a:picLocks noChangeAspect="1" noChangeArrowheads="1"/>
+                    </pic:cNvPicPr>
+                  </pic:nvPicPr>
+                  <pic:blipFill rotWithShape="1">
+                    <a:blip r:embed="rId23">
+                      <a:extLst>
+                        <a:ext uri="{28A0092B-C50C-407E-A947-70E740481C1C}">
+                          <a14:useLocalDpi xmlns:a14="http://schemas.microsoft.com/office/drawing/2010/main" val="0"/>
+                        </a:ext>
+                      </a:extLst>
+                    </a:blip>
+                    <a:srcRect t="2142" b="6437"/>
+                    <a:stretch/>
+                  </pic:blipFill>
+                  <pic:spPr bwMode="auto">
+                    <a:xfrm>
+                      <a:off x="0" y="0"/>
+                      <a:ext cx="6816572" cy="4830088"/>
+                    </a:xfrm>
+                    <a:prstGeom prst="rect">
+                      <a:avLst/>
+                    </a:prstGeom>
+                    <a:noFill/>
+                    <a:ln>
+                      <a:noFill/>
+                    </a:ln>
+                    <a:extLst>
+                      <a:ext uri="{53640926-AAD7-44D8-BBD7-CCE9431645EC}">
+                        <a14:shadowObscured xmlns:a14="http://schemas.microsoft.com/office/drawing/2010/main"/>
+                      </a:ext>
+                    </a:extLst>
+                  </pic:spPr>
+                </pic:pic>
+              </a:graphicData>
+            </a:graphic>
+          </wp:inline>
+        </w:drawing>
+      </w:r>
+    </w:p>
+    <w:p>
+      <w:pPr>
+        <w:autoSpaceDE/>
+        <w:autoSpaceDN/>
+        <w:rPr>
+          <w:rFonts w:eastAsia="Arial"/>
+          <w:lang w:eastAsia="hu-HU"/>
+        </w:rPr>
+      </w:pPr>
+      <w:r>
+        <w:rPr>
+          <w:rFonts w:eastAsia="Arial"/>
+          <w:lang w:eastAsia="hu-HU"/>
+        </w:rPr>
+        <w:br w:type="page"/>
+      </w:r>
+    </w:p>
+    <w:p>
+      <w:pPr>
+        <w:pStyle w:val="Cmsor3"/>
+        <w:spacing w:after="120"/>
+        <w:ind w:left="357" w:firstLine="0"/>
+      </w:pPr>
+      <w:r>
+        <w:lastRenderedPageBreak/>
+        <w:t xml:space="preserve">5.3.15 </w:t>
+      </w:r>
+      <w:proofErr w:type="spellStart"/>
+      <w:r>
+        <w:t>Equips</w:t>
+      </w:r>
+      <w:proofErr w:type="spellEnd"/>
+      <w:r>
+        <w:t xml:space="preserve"> </w:t>
+      </w:r>
+      <w:proofErr w:type="spellStart"/>
+      <w:r>
+        <w:t>gloves</w:t>
+      </w:r>
+      <w:proofErr w:type="spellEnd"/>
+    </w:p>
+    <w:p>
+      <w:pPr>
+        <w:spacing w:after="60"/>
+        <w:ind w:left="-284"/>
+        <w:jc w:val="center"/>
+        <w:rPr>
+          <w:rFonts w:eastAsia="Arial"/>
+          <w:lang w:eastAsia="hu-HU"/>
+        </w:rPr>
+      </w:pPr>
+      <w:r>
+        <w:rPr>
+          <w:rFonts w:eastAsia="Arial"/>
+          <w:noProof/>
+          <w:lang w:eastAsia="hu-HU"/>
+        </w:rPr>
+        <w:drawing>
+          <wp:inline distT="0" distB="0" distL="0" distR="0" wp14:anchorId="279282C5" wp14:editId="71C1D8F8">
+            <wp:extent cx="4391010" cy="3282950"/>
+            <wp:effectExtent l="0" t="0" r="0" b="0"/>
+            <wp:docPr id="38" name="Kép 38"/>
+            <wp:cNvGraphicFramePr>
+              <a:graphicFrameLocks xmlns:a="http://schemas.openxmlformats.org/drawingml/2006/main" noChangeAspect="1"/>
+            </wp:cNvGraphicFramePr>
+            <a:graphic xmlns:a="http://schemas.openxmlformats.org/drawingml/2006/main">
+              <a:graphicData uri="http://schemas.openxmlformats.org/drawingml/2006/picture">
+                <pic:pic xmlns:pic="http://schemas.openxmlformats.org/drawingml/2006/picture">
+                  <pic:nvPicPr>
+                    <pic:cNvPr id="0" name="Picture 55"/>
+                    <pic:cNvPicPr>
+                      <a:picLocks noChangeAspect="1" noChangeArrowheads="1"/>
+                    </pic:cNvPicPr>
+                  </pic:nvPicPr>
+                  <pic:blipFill rotWithShape="1">
+                    <a:blip r:embed="rId24">
+                      <a:extLst>
+                        <a:ext uri="{28A0092B-C50C-407E-A947-70E740481C1C}">
+                          <a14:useLocalDpi xmlns:a14="http://schemas.microsoft.com/office/drawing/2010/main" val="0"/>
+                        </a:ext>
+                      </a:extLst>
+                    </a:blip>
+                    <a:srcRect l="3528" t="3206" r="2536" b="15128"/>
+                    <a:stretch/>
+                  </pic:blipFill>
+                  <pic:spPr bwMode="auto">
+                    <a:xfrm>
+                      <a:off x="0" y="0"/>
+                      <a:ext cx="4397556" cy="3287844"/>
+                    </a:xfrm>
+                    <a:prstGeom prst="rect">
+                      <a:avLst/>
+                    </a:prstGeom>
+                    <a:noFill/>
+                    <a:ln>
+                      <a:noFill/>
+                    </a:ln>
+                    <a:extLst>
+                      <a:ext uri="{53640926-AAD7-44D8-BBD7-CCE9431645EC}">
+                        <a14:shadowObscured xmlns:a14="http://schemas.microsoft.com/office/drawing/2010/main"/>
+                      </a:ext>
+                    </a:extLst>
+                  </pic:spPr>
+                </pic:pic>
+              </a:graphicData>
+            </a:graphic>
+          </wp:inline>
+        </w:drawing>
+      </w:r>
+    </w:p>
+    <w:p>
+      <w:pPr>
+        <w:pStyle w:val="Cmsor3"/>
+        <w:spacing w:after="120"/>
+        <w:ind w:left="357" w:firstLine="0"/>
+      </w:pPr>
+      <w:r>
+        <w:t xml:space="preserve">5.3.16 </w:t>
+      </w:r>
+      <w:proofErr w:type="spellStart"/>
+      <w:r>
+        <w:t>Takes</w:t>
+      </w:r>
+      <w:proofErr w:type="spellEnd"/>
+      <w:r>
+        <w:t xml:space="preserve"> </w:t>
+      </w:r>
+      <w:proofErr w:type="spellStart"/>
+      <w:r>
+        <w:t>off</w:t>
+      </w:r>
+      <w:proofErr w:type="spellEnd"/>
+      <w:r>
+        <w:t xml:space="preserve"> </w:t>
+      </w:r>
+      <w:proofErr w:type="spellStart"/>
+      <w:r>
+        <w:t>gloves</w:t>
+      </w:r>
+      <w:proofErr w:type="spellEnd"/>
+    </w:p>
+    <w:p>
+      <w:pPr>
+        <w:spacing w:after="120"/>
+        <w:ind w:left="-567"/>
+        <w:jc w:val="center"/>
+        <w:rPr>
+          <w:rFonts w:eastAsia="Arial"/>
+          <w:lang w:eastAsia="hu-HU"/>
+        </w:rPr>
+      </w:pPr>
+      <w:r>
+        <w:rPr>
+          <w:rFonts w:eastAsia="Arial"/>
+          <w:noProof/>
+          <w:lang w:eastAsia="hu-HU"/>
+        </w:rPr>
+        <w:drawing>
+          <wp:inline distT="0" distB="0" distL="0" distR="0" wp14:anchorId="67C6EC33" wp14:editId="4C63651A">
+            <wp:extent cx="5759450" cy="3968750"/>
+            <wp:effectExtent l="0" t="0" r="0" b="0"/>
+            <wp:docPr id="39" name="Kép 39"/>
+            <wp:cNvGraphicFramePr>
+              <a:graphicFrameLocks xmlns:a="http://schemas.openxmlformats.org/drawingml/2006/main" noChangeAspect="1"/>
+            </wp:cNvGraphicFramePr>
+            <a:graphic xmlns:a="http://schemas.openxmlformats.org/drawingml/2006/main">
+              <a:graphicData uri="http://schemas.openxmlformats.org/drawingml/2006/picture">
+                <pic:pic xmlns:pic="http://schemas.openxmlformats.org/drawingml/2006/picture">
+                  <pic:nvPicPr>
+                    <pic:cNvPr id="0" name="Picture 56"/>
+                    <pic:cNvPicPr>
+                      <a:picLocks noChangeAspect="1" noChangeArrowheads="1"/>
+                    </pic:cNvPicPr>
+                  </pic:nvPicPr>
+                  <pic:blipFill rotWithShape="1">
+                    <a:blip r:embed="rId25">
+                      <a:extLst>
+                        <a:ext uri="{28A0092B-C50C-407E-A947-70E740481C1C}">
+                          <a14:useLocalDpi xmlns:a14="http://schemas.microsoft.com/office/drawing/2010/main" val="0"/>
+                        </a:ext>
+                      </a:extLst>
+                    </a:blip>
+                    <a:srcRect t="2255" b="19423"/>
+                    <a:stretch/>
+                  </pic:blipFill>
+                  <pic:spPr bwMode="auto">
+                    <a:xfrm>
+                      <a:off x="0" y="0"/>
+                      <a:ext cx="5759450" cy="3968750"/>
+                    </a:xfrm>
+                    <a:prstGeom prst="rect">
+                      <a:avLst/>
+                    </a:prstGeom>
+                    <a:noFill/>
+                    <a:ln>
+                      <a:noFill/>
+                    </a:ln>
+                    <a:extLst>
+                      <a:ext uri="{53640926-AAD7-44D8-BBD7-CCE9431645EC}">
+                        <a14:shadowObscured xmlns:a14="http://schemas.microsoft.com/office/drawing/2010/main"/>
+                      </a:ext>
+                    </a:extLst>
+                  </pic:spPr>
+                </pic:pic>
+              </a:graphicData>
+            </a:graphic>
+          </wp:inline>
+        </w:drawing>
+      </w:r>
+    </w:p>
+    <w:p>
+      <w:pPr>
+        <w:pStyle w:val="Cmsor3"/>
+        <w:spacing w:after="120"/>
+        <w:ind w:left="357" w:firstLine="0"/>
+      </w:pPr>
+      <w:r>
+        <w:lastRenderedPageBreak/>
+        <w:t xml:space="preserve">5.3.17 </w:t>
+      </w:r>
+      <w:proofErr w:type="spellStart"/>
+      <w:r>
+        <w:t>Equips</w:t>
+      </w:r>
+      <w:proofErr w:type="spellEnd"/>
+      <w:r>
+        <w:t xml:space="preserve"> </w:t>
+      </w:r>
+      <w:proofErr w:type="spellStart"/>
+      <w:r>
+        <w:t>cloak</w:t>
+      </w:r>
+      <w:proofErr w:type="spellEnd"/>
+    </w:p>
+    <w:p>
+      <w:pPr>
+        <w:spacing w:after="120"/>
+        <w:ind w:left="142"/>
+        <w:jc w:val="center"/>
+        <w:rPr>
+          <w:rFonts w:eastAsia="Arial"/>
+          <w:lang w:eastAsia="hu-HU"/>
+        </w:rPr>
+      </w:pPr>
+      <w:r>
+        <w:rPr>
+          <w:rFonts w:eastAsia="Arial"/>
+          <w:noProof/>
+          <w:lang w:eastAsia="hu-HU"/>
+        </w:rPr>
+        <w:drawing>
+          <wp:inline distT="0" distB="0" distL="0" distR="0" wp14:anchorId="2713952A" wp14:editId="0629CB82">
+            <wp:extent cx="5448300" cy="4534236"/>
+            <wp:effectExtent l="0" t="0" r="0" b="0"/>
+            <wp:docPr id="41" name="Kép 41"/>
+            <wp:cNvGraphicFramePr>
+              <a:graphicFrameLocks xmlns:a="http://schemas.openxmlformats.org/drawingml/2006/main" noChangeAspect="1"/>
+            </wp:cNvGraphicFramePr>
+            <a:graphic xmlns:a="http://schemas.openxmlformats.org/drawingml/2006/main">
+              <a:graphicData uri="http://schemas.openxmlformats.org/drawingml/2006/picture">
+                <pic:pic xmlns:pic="http://schemas.openxmlformats.org/drawingml/2006/picture">
+                  <pic:nvPicPr>
+                    <pic:cNvPr id="0" name="Picture 58"/>
+                    <pic:cNvPicPr>
+                      <a:picLocks noChangeAspect="1" noChangeArrowheads="1"/>
+                    </pic:cNvPicPr>
+                  </pic:nvPicPr>
+                  <pic:blipFill rotWithShape="1">
+                    <a:blip r:embed="rId26">
+                      <a:extLst>
+                        <a:ext uri="{28A0092B-C50C-407E-A947-70E740481C1C}">
+                          <a14:useLocalDpi xmlns:a14="http://schemas.microsoft.com/office/drawing/2010/main" val="0"/>
+                        </a:ext>
+                      </a:extLst>
+                    </a:blip>
+                    <a:srcRect t="2564" b="9558"/>
+                    <a:stretch/>
+                  </pic:blipFill>
+                  <pic:spPr bwMode="auto">
+                    <a:xfrm>
+                      <a:off x="0" y="0"/>
+                      <a:ext cx="5450743" cy="4536269"/>
+                    </a:xfrm>
+                    <a:prstGeom prst="rect">
+                      <a:avLst/>
+                    </a:prstGeom>
+                    <a:noFill/>
+                    <a:ln>
+                      <a:noFill/>
+                    </a:ln>
+                    <a:extLst>
+                      <a:ext uri="{53640926-AAD7-44D8-BBD7-CCE9431645EC}">
+                        <a14:shadowObscured xmlns:a14="http://schemas.microsoft.com/office/drawing/2010/main"/>
+                      </a:ext>
+                    </a:extLst>
+                  </pic:spPr>
+                </pic:pic>
+              </a:graphicData>
+            </a:graphic>
+          </wp:inline>
+        </w:drawing>
+      </w:r>
+    </w:p>
+    <w:p>
+      <w:pPr>
+        <w:pStyle w:val="Cmsor3"/>
+        <w:spacing w:after="120"/>
+        <w:ind w:left="357" w:firstLine="0"/>
+      </w:pPr>
+      <w:r>
+        <w:t xml:space="preserve">5.3.18 </w:t>
+      </w:r>
+      <w:proofErr w:type="spellStart"/>
+      <w:r>
+        <w:t>Takes</w:t>
+      </w:r>
+      <w:proofErr w:type="spellEnd"/>
+      <w:r>
+        <w:t xml:space="preserve"> </w:t>
+      </w:r>
+      <w:proofErr w:type="spellStart"/>
+      <w:r>
+        <w:t>off</w:t>
+      </w:r>
+      <w:proofErr w:type="spellEnd"/>
+      <w:r>
+        <w:t xml:space="preserve"> </w:t>
+      </w:r>
+      <w:proofErr w:type="spellStart"/>
+      <w:r>
+        <w:t>cloak</w:t>
+      </w:r>
+      <w:proofErr w:type="spellEnd"/>
+    </w:p>
+    <w:p>
+      <w:pPr>
+        <w:spacing w:after="120"/>
+        <w:ind w:left="142"/>
+        <w:jc w:val="center"/>
+        <w:rPr>
+          <w:rFonts w:eastAsia="Arial"/>
+          <w:lang w:eastAsia="hu-HU"/>
+        </w:rPr>
+      </w:pPr>
+      <w:r>
+        <w:rPr>
+          <w:rFonts w:eastAsia="Arial"/>
+          <w:noProof/>
+          <w:lang w:eastAsia="hu-HU"/>
+        </w:rPr>
+        <w:drawing>
+          <wp:inline distT="0" distB="0" distL="0" distR="0" wp14:anchorId="2200AD6D" wp14:editId="359C2117">
+            <wp:extent cx="5753100" cy="3530600"/>
+            <wp:effectExtent l="0" t="0" r="0" b="0"/>
+            <wp:docPr id="42" name="Kép 42"/>
+            <wp:cNvGraphicFramePr>
+              <a:graphicFrameLocks xmlns:a="http://schemas.openxmlformats.org/drawingml/2006/main" noChangeAspect="1"/>
+            </wp:cNvGraphicFramePr>
+            <a:graphic xmlns:a="http://schemas.openxmlformats.org/drawingml/2006/main">
+              <a:graphicData uri="http://schemas.openxmlformats.org/drawingml/2006/picture">
+                <pic:pic xmlns:pic="http://schemas.openxmlformats.org/drawingml/2006/picture">
+                  <pic:nvPicPr>
+                    <pic:cNvPr id="0" name="Picture 59"/>
+                    <pic:cNvPicPr>
+                      <a:picLocks noChangeAspect="1" noChangeArrowheads="1"/>
+                    </pic:cNvPicPr>
+                  </pic:nvPicPr>
+                  <pic:blipFill rotWithShape="1">
+                    <a:blip r:embed="rId27">
+                      <a:extLst>
+                        <a:ext uri="{28A0092B-C50C-407E-A947-70E740481C1C}">
+                          <a14:useLocalDpi xmlns:a14="http://schemas.microsoft.com/office/drawing/2010/main" val="0"/>
+                        </a:ext>
+                      </a:extLst>
+                    </a:blip>
+                    <a:srcRect t="2892" b="2551"/>
+                    <a:stretch/>
+                  </pic:blipFill>
+                  <pic:spPr bwMode="auto">
+                    <a:xfrm>
+                      <a:off x="0" y="0"/>
+                      <a:ext cx="5753100" cy="3530600"/>
+                    </a:xfrm>
+                    <a:prstGeom prst="rect">
+                      <a:avLst/>
+                    </a:prstGeom>
+                    <a:noFill/>
+                    <a:ln>
+                      <a:noFill/>
+                    </a:ln>
+                    <a:extLst>
+                      <a:ext uri="{53640926-AAD7-44D8-BBD7-CCE9431645EC}">
+                        <a14:shadowObscured xmlns:a14="http://schemas.microsoft.com/office/drawing/2010/main"/>
+                      </a:ext>
+                    </a:extLst>
+                  </pic:spPr>
+                </pic:pic>
+              </a:graphicData>
+            </a:graphic>
+          </wp:inline>
+        </w:drawing>
+      </w:r>
+    </w:p>
+    <w:p>
+      <w:pPr>
+        <w:pStyle w:val="Cmsor3"/>
+        <w:spacing w:after="120"/>
+        <w:ind w:left="357" w:firstLine="0"/>
+      </w:pPr>
+      <w:r>
+        <w:lastRenderedPageBreak/>
+        <w:t xml:space="preserve">5.3.19 </w:t>
+      </w:r>
+      <w:proofErr w:type="spellStart"/>
+      <w:r>
+        <w:t>Equips</w:t>
+      </w:r>
+      <w:proofErr w:type="spellEnd"/>
+      <w:r>
+        <w:t xml:space="preserve"> </w:t>
+      </w:r>
+      <w:proofErr w:type="spellStart"/>
+      <w:r>
+        <w:t>sack</w:t>
+      </w:r>
+      <w:proofErr w:type="spellEnd"/>
+    </w:p>
+    <w:p>
+      <w:pPr>
+        <w:spacing w:after="120"/>
+        <w:ind w:left="142"/>
+        <w:jc w:val="center"/>
+        <w:rPr>
+          <w:rFonts w:eastAsia="Arial"/>
+          <w:lang w:eastAsia="hu-HU"/>
+        </w:rPr>
+      </w:pPr>
+      <w:r>
+        <w:rPr>
+          <w:rFonts w:eastAsia="Arial"/>
+          <w:noProof/>
+          <w:lang w:eastAsia="hu-HU"/>
+        </w:rPr>
+        <w:drawing>
+          <wp:inline distT="0" distB="0" distL="0" distR="0" wp14:anchorId="0BE2871F" wp14:editId="2D98566A">
+            <wp:extent cx="4603750" cy="2553128"/>
+            <wp:effectExtent l="0" t="0" r="6350" b="0"/>
+            <wp:docPr id="43" name="Kép 43"/>
+            <wp:cNvGraphicFramePr>
+              <a:graphicFrameLocks xmlns:a="http://schemas.openxmlformats.org/drawingml/2006/main" noChangeAspect="1"/>
+            </wp:cNvGraphicFramePr>
+            <a:graphic xmlns:a="http://schemas.openxmlformats.org/drawingml/2006/main">
+              <a:graphicData uri="http://schemas.openxmlformats.org/drawingml/2006/picture">
+                <pic:pic xmlns:pic="http://schemas.openxmlformats.org/drawingml/2006/picture">
+                  <pic:nvPicPr>
+                    <pic:cNvPr id="0" name="Picture 60"/>
+                    <pic:cNvPicPr>
+                      <a:picLocks noChangeAspect="1" noChangeArrowheads="1"/>
+                    </pic:cNvPicPr>
+                  </pic:nvPicPr>
+                  <pic:blipFill rotWithShape="1">
+                    <a:blip r:embed="rId28">
+                      <a:extLst>
+                        <a:ext uri="{28A0092B-C50C-407E-A947-70E740481C1C}">
+                          <a14:useLocalDpi xmlns:a14="http://schemas.microsoft.com/office/drawing/2010/main" val="0"/>
+                        </a:ext>
+                      </a:extLst>
+                    </a:blip>
+                    <a:srcRect t="2497" b="23642"/>
+                    <a:stretch/>
+                  </pic:blipFill>
+                  <pic:spPr bwMode="auto">
+                    <a:xfrm>
+                      <a:off x="0" y="0"/>
+                      <a:ext cx="4621413" cy="2562924"/>
+                    </a:xfrm>
+                    <a:prstGeom prst="rect">
+                      <a:avLst/>
+                    </a:prstGeom>
+                    <a:noFill/>
+                    <a:ln>
+                      <a:noFill/>
+                    </a:ln>
+                    <a:extLst>
+                      <a:ext uri="{53640926-AAD7-44D8-BBD7-CCE9431645EC}">
+                        <a14:shadowObscured xmlns:a14="http://schemas.microsoft.com/office/drawing/2010/main"/>
+                      </a:ext>
+                    </a:extLst>
+                  </pic:spPr>
+                </pic:pic>
+              </a:graphicData>
+            </a:graphic>
+          </wp:inline>
+        </w:drawing>
+      </w:r>
+    </w:p>
+    <w:p>
+      <w:pPr>
+        <w:pStyle w:val="Cmsor3"/>
+        <w:spacing w:after="120"/>
+        <w:ind w:left="357" w:firstLine="0"/>
+      </w:pPr>
+      <w:r>
+        <w:t xml:space="preserve">5.3.20 </w:t>
+      </w:r>
+      <w:proofErr w:type="spellStart"/>
+      <w:r>
+        <w:t>Takes</w:t>
+      </w:r>
+      <w:proofErr w:type="spellEnd"/>
+      <w:r>
+        <w:t xml:space="preserve"> </w:t>
+      </w:r>
+      <w:proofErr w:type="spellStart"/>
+      <w:r>
+        <w:t>off</w:t>
+      </w:r>
+      <w:proofErr w:type="spellEnd"/>
+      <w:r>
+        <w:t xml:space="preserve"> </w:t>
+      </w:r>
+      <w:proofErr w:type="spellStart"/>
+      <w:r>
+        <w:t>sack</w:t>
+      </w:r>
+      <w:proofErr w:type="spellEnd"/>
+    </w:p>
+    <w:p>
+      <w:pPr>
+        <w:spacing w:after="60"/>
+        <w:jc w:val="center"/>
+        <w:rPr>
+          <w:rFonts w:eastAsia="Arial"/>
+          <w:lang w:eastAsia="hu-HU"/>
+        </w:rPr>
+      </w:pPr>
+      <w:r>
+        <w:rPr>
+          <w:rFonts w:eastAsia="Arial"/>
+          <w:noProof/>
+          <w:lang w:eastAsia="hu-HU"/>
+        </w:rPr>
+        <w:drawing>
+          <wp:inline distT="0" distB="0" distL="0" distR="0" wp14:anchorId="5C5ED117" wp14:editId="1D1A24C6">
+            <wp:extent cx="5759450" cy="5632450"/>
+            <wp:effectExtent l="0" t="0" r="0" b="6350"/>
+            <wp:docPr id="44" name="Kép 44"/>
+            <wp:cNvGraphicFramePr>
+              <a:graphicFrameLocks xmlns:a="http://schemas.openxmlformats.org/drawingml/2006/main" noChangeAspect="1"/>
+            </wp:cNvGraphicFramePr>
+            <a:graphic xmlns:a="http://schemas.openxmlformats.org/drawingml/2006/main">
+              <a:graphicData uri="http://schemas.openxmlformats.org/drawingml/2006/picture">
+                <pic:pic xmlns:pic="http://schemas.openxmlformats.org/drawingml/2006/picture">
+                  <pic:nvPicPr>
+                    <pic:cNvPr id="0" name="Picture 61"/>
+                    <pic:cNvPicPr>
+                      <a:picLocks noChangeAspect="1" noChangeArrowheads="1"/>
+                    </pic:cNvPicPr>
+                  </pic:nvPicPr>
+                  <pic:blipFill rotWithShape="1">
+                    <a:blip r:embed="rId29">
+                      <a:extLst>
+                        <a:ext uri="{28A0092B-C50C-407E-A947-70E740481C1C}">
+                          <a14:useLocalDpi xmlns:a14="http://schemas.microsoft.com/office/drawing/2010/main" val="0"/>
+                        </a:ext>
+                      </a:extLst>
+                    </a:blip>
+                    <a:srcRect t="1915" b="8669"/>
+                    <a:stretch/>
+                  </pic:blipFill>
+                  <pic:spPr bwMode="auto">
+                    <a:xfrm>
+                      <a:off x="0" y="0"/>
+                      <a:ext cx="5759450" cy="5632450"/>
+                    </a:xfrm>
+                    <a:prstGeom prst="rect">
+                      <a:avLst/>
+                    </a:prstGeom>
+                    <a:noFill/>
+                    <a:ln>
+                      <a:noFill/>
+                    </a:ln>
+                    <a:extLst>
+                      <a:ext uri="{53640926-AAD7-44D8-BBD7-CCE9431645EC}">
+                        <a14:shadowObscured xmlns:a14="http://schemas.microsoft.com/office/drawing/2010/main"/>
+                      </a:ext>
+                    </a:extLst>
+                  </pic:spPr>
+                </pic:pic>
+              </a:graphicData>
+            </a:graphic>
+          </wp:inline>
+        </w:drawing>
       </w:r>
     </w:p>
     <w:p>
@@ -9635,7 +11552,7 @@
           <w:b/>
           <w:bCs w:val="0"/>
         </w:rPr>
-        <w:t>3</w:t>
+        <w:t>4</w:t>
       </w:r>
       <w:r>
         <w:rPr>
@@ -9651,7 +11568,1987 @@
           <w:b/>
           <w:bCs w:val="0"/>
         </w:rPr>
-        <w:t>Szekvencia diagramok a belső működésre</w:t>
+        <w:t>K</w:t>
+      </w:r>
+      <w:r>
+        <w:rPr>
+          <w:rStyle w:val="Kiemels2"/>
+          <w:b/>
+          <w:bCs w:val="0"/>
+        </w:rPr>
+        <w:t>o</w:t>
+      </w:r>
+      <w:r>
+        <w:rPr>
+          <w:rStyle w:val="Kiemels2"/>
+          <w:b/>
+          <w:bCs w:val="0"/>
+        </w:rPr>
+        <w:t>mmunikációs diagramok</w:t>
+      </w:r>
+    </w:p>
+    <w:p>
+      <w:pPr>
+        <w:pStyle w:val="Cmsor3"/>
+        <w:spacing w:after="120"/>
+        <w:ind w:left="357" w:firstLine="0"/>
+      </w:pPr>
+      <w:r>
+        <w:t xml:space="preserve">5.4.1 </w:t>
+      </w:r>
+      <w:proofErr w:type="spellStart"/>
+      <w:r>
+        <w:t>Timer</w:t>
+      </w:r>
+      <w:proofErr w:type="spellEnd"/>
+      <w:r>
+        <w:t xml:space="preserve"> </w:t>
+      </w:r>
+      <w:proofErr w:type="spellStart"/>
+      <w:r>
+        <w:t>steps</w:t>
+      </w:r>
+      <w:proofErr w:type="spellEnd"/>
+    </w:p>
+    <w:p>
+      <w:pPr>
+        <w:spacing w:after="120"/>
+        <w:ind w:left="-284"/>
+        <w:jc w:val="center"/>
+        <w:rPr>
+          <w:rFonts w:eastAsia="Arial"/>
+          <w:lang w:eastAsia="hu-HU"/>
+        </w:rPr>
+      </w:pPr>
+      <w:r>
+        <w:rPr>
+          <w:rFonts w:eastAsia="Arial"/>
+          <w:noProof/>
+          <w:lang w:eastAsia="hu-HU"/>
+        </w:rPr>
+        <w:drawing>
+          <wp:inline distT="0" distB="0" distL="0" distR="0" wp14:anchorId="5ED246BD" wp14:editId="7D7E50D3">
+            <wp:extent cx="5101619" cy="2527300"/>
+            <wp:effectExtent l="0" t="0" r="3810" b="6350"/>
+            <wp:docPr id="63" name="Kép 63"/>
+            <wp:cNvGraphicFramePr>
+              <a:graphicFrameLocks xmlns:a="http://schemas.openxmlformats.org/drawingml/2006/main" noChangeAspect="1"/>
+            </wp:cNvGraphicFramePr>
+            <a:graphic xmlns:a="http://schemas.openxmlformats.org/drawingml/2006/main">
+              <a:graphicData uri="http://schemas.openxmlformats.org/drawingml/2006/picture">
+                <pic:pic xmlns:pic="http://schemas.openxmlformats.org/drawingml/2006/picture">
+                  <pic:nvPicPr>
+                    <pic:cNvPr id="0" name="Picture 62"/>
+                    <pic:cNvPicPr>
+                      <a:picLocks noChangeAspect="1" noChangeArrowheads="1"/>
+                    </pic:cNvPicPr>
+                  </pic:nvPicPr>
+                  <pic:blipFill rotWithShape="1">
+                    <a:blip r:embed="rId30">
+                      <a:extLst>
+                        <a:ext uri="{28A0092B-C50C-407E-A947-70E740481C1C}">
+                          <a14:useLocalDpi xmlns:a14="http://schemas.microsoft.com/office/drawing/2010/main" val="0"/>
+                        </a:ext>
+                      </a:extLst>
+                    </a:blip>
+                    <a:srcRect l="2204" t="4671" r="2095" b="4034"/>
+                    <a:stretch/>
+                  </pic:blipFill>
+                  <pic:spPr bwMode="auto">
+                    <a:xfrm>
+                      <a:off x="0" y="0"/>
+                      <a:ext cx="5119639" cy="2536227"/>
+                    </a:xfrm>
+                    <a:prstGeom prst="rect">
+                      <a:avLst/>
+                    </a:prstGeom>
+                    <a:noFill/>
+                    <a:ln>
+                      <a:noFill/>
+                    </a:ln>
+                    <a:extLst>
+                      <a:ext uri="{53640926-AAD7-44D8-BBD7-CCE9431645EC}">
+                        <a14:shadowObscured xmlns:a14="http://schemas.microsoft.com/office/drawing/2010/main"/>
+                      </a:ext>
+                    </a:extLst>
+                  </pic:spPr>
+                </pic:pic>
+              </a:graphicData>
+            </a:graphic>
+          </wp:inline>
+        </w:drawing>
+      </w:r>
+    </w:p>
+    <w:p>
+      <w:pPr>
+        <w:pStyle w:val="Cmsor3"/>
+        <w:spacing w:after="120"/>
+        <w:ind w:left="357" w:firstLine="0"/>
+      </w:pPr>
+      <w:r>
+        <w:t xml:space="preserve">5.4.2 </w:t>
+      </w:r>
+      <w:proofErr w:type="spellStart"/>
+      <w:r>
+        <w:t>Immunity</w:t>
+      </w:r>
+      <w:proofErr w:type="spellEnd"/>
+      <w:r>
+        <w:t xml:space="preserve"> </w:t>
+      </w:r>
+      <w:proofErr w:type="spellStart"/>
+      <w:r>
+        <w:t>steps</w:t>
+      </w:r>
+      <w:proofErr w:type="spellEnd"/>
+    </w:p>
+    <w:p>
+      <w:pPr>
+        <w:spacing w:after="60"/>
+        <w:ind w:left="-426"/>
+        <w:jc w:val="center"/>
+        <w:rPr>
+          <w:lang w:eastAsia="hu-HU"/>
+        </w:rPr>
+      </w:pPr>
+      <w:r>
+        <w:rPr>
+          <w:noProof/>
+          <w:lang w:eastAsia="hu-HU"/>
+        </w:rPr>
+        <w:drawing>
+          <wp:inline distT="0" distB="0" distL="0" distR="0" wp14:anchorId="17F53AFC" wp14:editId="7AF1551A">
+            <wp:extent cx="6230278" cy="2476500"/>
+            <wp:effectExtent l="0" t="0" r="0" b="0"/>
+            <wp:docPr id="64" name="Kép 64"/>
+            <wp:cNvGraphicFramePr>
+              <a:graphicFrameLocks xmlns:a="http://schemas.openxmlformats.org/drawingml/2006/main" noChangeAspect="1"/>
+            </wp:cNvGraphicFramePr>
+            <a:graphic xmlns:a="http://schemas.openxmlformats.org/drawingml/2006/main">
+              <a:graphicData uri="http://schemas.openxmlformats.org/drawingml/2006/picture">
+                <pic:pic xmlns:pic="http://schemas.openxmlformats.org/drawingml/2006/picture">
+                  <pic:nvPicPr>
+                    <pic:cNvPr id="0" name="Picture 63"/>
+                    <pic:cNvPicPr>
+                      <a:picLocks noChangeAspect="1" noChangeArrowheads="1"/>
+                    </pic:cNvPicPr>
+                  </pic:nvPicPr>
+                  <pic:blipFill rotWithShape="1">
+                    <a:blip r:embed="rId31">
+                      <a:extLst>
+                        <a:ext uri="{28A0092B-C50C-407E-A947-70E740481C1C}">
+                          <a14:useLocalDpi xmlns:a14="http://schemas.microsoft.com/office/drawing/2010/main" val="0"/>
+                        </a:ext>
+                      </a:extLst>
+                    </a:blip>
+                    <a:srcRect l="1546" t="3977" r="1546" b="3448"/>
+                    <a:stretch/>
+                  </pic:blipFill>
+                  <pic:spPr bwMode="auto">
+                    <a:xfrm>
+                      <a:off x="0" y="0"/>
+                      <a:ext cx="6236441" cy="2478950"/>
+                    </a:xfrm>
+                    <a:prstGeom prst="rect">
+                      <a:avLst/>
+                    </a:prstGeom>
+                    <a:noFill/>
+                    <a:ln>
+                      <a:noFill/>
+                    </a:ln>
+                    <a:extLst>
+                      <a:ext uri="{53640926-AAD7-44D8-BBD7-CCE9431645EC}">
+                        <a14:shadowObscured xmlns:a14="http://schemas.microsoft.com/office/drawing/2010/main"/>
+                      </a:ext>
+                    </a:extLst>
+                  </pic:spPr>
+                </pic:pic>
+              </a:graphicData>
+            </a:graphic>
+          </wp:inline>
+        </w:drawing>
+      </w:r>
+    </w:p>
+    <w:p>
+      <w:pPr>
+        <w:pStyle w:val="Cmsor3"/>
+        <w:spacing w:after="120"/>
+        <w:ind w:left="357" w:firstLine="0"/>
+      </w:pPr>
+      <w:r>
+        <w:lastRenderedPageBreak/>
+        <w:t xml:space="preserve">5.4.3 </w:t>
+      </w:r>
+      <w:proofErr w:type="spellStart"/>
+      <w:r>
+        <w:t>Oblivion</w:t>
+      </w:r>
+      <w:proofErr w:type="spellEnd"/>
+      <w:r>
+        <w:t xml:space="preserve"> </w:t>
+      </w:r>
+      <w:proofErr w:type="spellStart"/>
+      <w:r>
+        <w:t>steps</w:t>
+      </w:r>
+      <w:proofErr w:type="spellEnd"/>
+    </w:p>
+    <w:p>
+      <w:pPr>
+        <w:spacing w:after="120"/>
+        <w:jc w:val="center"/>
+        <w:rPr>
+          <w:lang w:eastAsia="hu-HU"/>
+        </w:rPr>
+      </w:pPr>
+      <w:r>
+        <w:rPr>
+          <w:noProof/>
+          <w:lang w:eastAsia="hu-HU"/>
+        </w:rPr>
+        <w:drawing>
+          <wp:inline distT="0" distB="0" distL="0" distR="0" wp14:anchorId="0CE02CC1" wp14:editId="5730F0F9">
+            <wp:extent cx="5556250" cy="3498850"/>
+            <wp:effectExtent l="0" t="0" r="6350" b="6350"/>
+            <wp:docPr id="65" name="Kép 65"/>
+            <wp:cNvGraphicFramePr>
+              <a:graphicFrameLocks xmlns:a="http://schemas.openxmlformats.org/drawingml/2006/main" noChangeAspect="1"/>
+            </wp:cNvGraphicFramePr>
+            <a:graphic xmlns:a="http://schemas.openxmlformats.org/drawingml/2006/main">
+              <a:graphicData uri="http://schemas.openxmlformats.org/drawingml/2006/picture">
+                <pic:pic xmlns:pic="http://schemas.openxmlformats.org/drawingml/2006/picture">
+                  <pic:nvPicPr>
+                    <pic:cNvPr id="0" name="Picture 64"/>
+                    <pic:cNvPicPr>
+                      <a:picLocks noChangeAspect="1" noChangeArrowheads="1"/>
+                    </pic:cNvPicPr>
+                  </pic:nvPicPr>
+                  <pic:blipFill rotWithShape="1">
+                    <a:blip r:embed="rId32">
+                      <a:extLst>
+                        <a:ext uri="{28A0092B-C50C-407E-A947-70E740481C1C}">
+                          <a14:useLocalDpi xmlns:a14="http://schemas.microsoft.com/office/drawing/2010/main" val="0"/>
+                        </a:ext>
+                      </a:extLst>
+                    </a:blip>
+                    <a:srcRect l="1874" t="2911" r="1654" b="2739"/>
+                    <a:stretch/>
+                  </pic:blipFill>
+                  <pic:spPr bwMode="auto">
+                    <a:xfrm>
+                      <a:off x="0" y="0"/>
+                      <a:ext cx="5556250" cy="3498850"/>
+                    </a:xfrm>
+                    <a:prstGeom prst="rect">
+                      <a:avLst/>
+                    </a:prstGeom>
+                    <a:noFill/>
+                    <a:ln>
+                      <a:noFill/>
+                    </a:ln>
+                    <a:extLst>
+                      <a:ext uri="{53640926-AAD7-44D8-BBD7-CCE9431645EC}">
+                        <a14:shadowObscured xmlns:a14="http://schemas.microsoft.com/office/drawing/2010/main"/>
+                      </a:ext>
+                    </a:extLst>
+                  </pic:spPr>
+                </pic:pic>
+              </a:graphicData>
+            </a:graphic>
+          </wp:inline>
+        </w:drawing>
+      </w:r>
+    </w:p>
+    <w:p>
+      <w:pPr>
+        <w:pStyle w:val="Cmsor3"/>
+        <w:spacing w:after="120"/>
+        <w:ind w:left="357" w:firstLine="0"/>
+      </w:pPr>
+      <w:r>
+        <w:t xml:space="preserve">5.4.4 </w:t>
+      </w:r>
+      <w:proofErr w:type="spellStart"/>
+      <w:r>
+        <w:t>Paralysis</w:t>
+      </w:r>
+      <w:proofErr w:type="spellEnd"/>
+      <w:r>
+        <w:t xml:space="preserve"> </w:t>
+      </w:r>
+      <w:proofErr w:type="spellStart"/>
+      <w:r>
+        <w:t>steps</w:t>
+      </w:r>
+      <w:proofErr w:type="spellEnd"/>
+    </w:p>
+    <w:p>
+      <w:pPr>
+        <w:ind w:left="-284"/>
+        <w:jc w:val="center"/>
+        <w:rPr>
+          <w:lang w:eastAsia="hu-HU"/>
+        </w:rPr>
+      </w:pPr>
+      <w:r>
+        <w:rPr>
+          <w:noProof/>
+          <w:lang w:eastAsia="hu-HU"/>
+        </w:rPr>
+        <w:drawing>
+          <wp:inline distT="0" distB="0" distL="0" distR="0" wp14:anchorId="71082049" wp14:editId="6ACBCDEE">
+            <wp:extent cx="6157076" cy="2762250"/>
+            <wp:effectExtent l="0" t="0" r="0" b="0"/>
+            <wp:docPr id="66" name="Kép 66"/>
+            <wp:cNvGraphicFramePr>
+              <a:graphicFrameLocks xmlns:a="http://schemas.openxmlformats.org/drawingml/2006/main" noChangeAspect="1"/>
+            </wp:cNvGraphicFramePr>
+            <a:graphic xmlns:a="http://schemas.openxmlformats.org/drawingml/2006/main">
+              <a:graphicData uri="http://schemas.openxmlformats.org/drawingml/2006/picture">
+                <pic:pic xmlns:pic="http://schemas.openxmlformats.org/drawingml/2006/picture">
+                  <pic:nvPicPr>
+                    <pic:cNvPr id="0" name="Picture 65"/>
+                    <pic:cNvPicPr>
+                      <a:picLocks noChangeAspect="1" noChangeArrowheads="1"/>
+                    </pic:cNvPicPr>
+                  </pic:nvPicPr>
+                  <pic:blipFill rotWithShape="1">
+                    <a:blip r:embed="rId33">
+                      <a:extLst>
+                        <a:ext uri="{28A0092B-C50C-407E-A947-70E740481C1C}">
+                          <a14:useLocalDpi xmlns:a14="http://schemas.microsoft.com/office/drawing/2010/main" val="0"/>
+                        </a:ext>
+                      </a:extLst>
+                    </a:blip>
+                    <a:srcRect l="1656" t="3555" r="1656" b="3318"/>
+                    <a:stretch/>
+                  </pic:blipFill>
+                  <pic:spPr bwMode="auto">
+                    <a:xfrm>
+                      <a:off x="0" y="0"/>
+                      <a:ext cx="6159747" cy="2763448"/>
+                    </a:xfrm>
+                    <a:prstGeom prst="rect">
+                      <a:avLst/>
+                    </a:prstGeom>
+                    <a:noFill/>
+                    <a:ln>
+                      <a:noFill/>
+                    </a:ln>
+                    <a:extLst>
+                      <a:ext uri="{53640926-AAD7-44D8-BBD7-CCE9431645EC}">
+                        <a14:shadowObscured xmlns:a14="http://schemas.microsoft.com/office/drawing/2010/main"/>
+                      </a:ext>
+                    </a:extLst>
+                  </pic:spPr>
+                </pic:pic>
+              </a:graphicData>
+            </a:graphic>
+          </wp:inline>
+        </w:drawing>
+      </w:r>
+    </w:p>
+    <w:p>
+      <w:pPr>
+        <w:pStyle w:val="Cmsor3"/>
+        <w:spacing w:after="120"/>
+        <w:ind w:left="357" w:firstLine="0"/>
+      </w:pPr>
+      <w:r>
+        <w:lastRenderedPageBreak/>
+        <w:t xml:space="preserve">5.4.5 </w:t>
+      </w:r>
+      <w:proofErr w:type="spellStart"/>
+      <w:r>
+        <w:t>VitusDance</w:t>
+      </w:r>
+      <w:proofErr w:type="spellEnd"/>
+      <w:r>
+        <w:t xml:space="preserve"> </w:t>
+      </w:r>
+      <w:proofErr w:type="spellStart"/>
+      <w:r>
+        <w:t>steps</w:t>
+      </w:r>
+      <w:proofErr w:type="spellEnd"/>
+    </w:p>
+    <w:p>
+      <w:pPr>
+        <w:spacing w:after="120"/>
+        <w:ind w:left="-851"/>
+        <w:jc w:val="center"/>
+        <w:rPr>
+          <w:lang w:eastAsia="hu-HU"/>
+        </w:rPr>
+      </w:pPr>
+      <w:r>
+        <w:rPr>
+          <w:noProof/>
+          <w:lang w:eastAsia="hu-HU"/>
+        </w:rPr>
+        <w:drawing>
+          <wp:inline distT="0" distB="0" distL="0" distR="0" wp14:anchorId="5DB363C7" wp14:editId="68613D66">
+            <wp:extent cx="7009130" cy="3410290"/>
+            <wp:effectExtent l="0" t="0" r="1270" b="0"/>
+            <wp:docPr id="67" name="Kép 67"/>
+            <wp:cNvGraphicFramePr>
+              <a:graphicFrameLocks xmlns:a="http://schemas.openxmlformats.org/drawingml/2006/main" noChangeAspect="1"/>
+            </wp:cNvGraphicFramePr>
+            <a:graphic xmlns:a="http://schemas.openxmlformats.org/drawingml/2006/main">
+              <a:graphicData uri="http://schemas.openxmlformats.org/drawingml/2006/picture">
+                <pic:pic xmlns:pic="http://schemas.openxmlformats.org/drawingml/2006/picture">
+                  <pic:nvPicPr>
+                    <pic:cNvPr id="0" name="Picture 66"/>
+                    <pic:cNvPicPr>
+                      <a:picLocks noChangeAspect="1" noChangeArrowheads="1"/>
+                    </pic:cNvPicPr>
+                  </pic:nvPicPr>
+                  <pic:blipFill rotWithShape="1">
+                    <a:blip r:embed="rId34">
+                      <a:extLst>
+                        <a:ext uri="{28A0092B-C50C-407E-A947-70E740481C1C}">
+                          <a14:useLocalDpi xmlns:a14="http://schemas.microsoft.com/office/drawing/2010/main" val="0"/>
+                        </a:ext>
+                      </a:extLst>
+                    </a:blip>
+                    <a:srcRect l="1318" t="2438" r="1125" b="2419"/>
+                    <a:stretch/>
+                  </pic:blipFill>
+                  <pic:spPr bwMode="auto">
+                    <a:xfrm>
+                      <a:off x="0" y="0"/>
+                      <a:ext cx="7026587" cy="3418784"/>
+                    </a:xfrm>
+                    <a:prstGeom prst="rect">
+                      <a:avLst/>
+                    </a:prstGeom>
+                    <a:noFill/>
+                    <a:ln>
+                      <a:noFill/>
+                    </a:ln>
+                    <a:extLst>
+                      <a:ext uri="{53640926-AAD7-44D8-BBD7-CCE9431645EC}">
+                        <a14:shadowObscured xmlns:a14="http://schemas.microsoft.com/office/drawing/2010/main"/>
+                      </a:ext>
+                    </a:extLst>
+                  </pic:spPr>
+                </pic:pic>
+              </a:graphicData>
+            </a:graphic>
+          </wp:inline>
+        </w:drawing>
+      </w:r>
+    </w:p>
+    <w:p>
+      <w:pPr>
+        <w:pStyle w:val="Cmsor3"/>
+        <w:spacing w:after="60"/>
+        <w:ind w:left="357" w:firstLine="0"/>
+      </w:pPr>
+      <w:r>
+        <w:t xml:space="preserve">5.4.6 </w:t>
+      </w:r>
+      <w:proofErr w:type="spellStart"/>
+      <w:r>
+        <w:t>Virologist</w:t>
+      </w:r>
+      <w:proofErr w:type="spellEnd"/>
+      <w:r>
+        <w:t xml:space="preserve"> </w:t>
+      </w:r>
+      <w:proofErr w:type="spellStart"/>
+      <w:r>
+        <w:t>steps</w:t>
+      </w:r>
+      <w:proofErr w:type="spellEnd"/>
+    </w:p>
+    <w:p>
+      <w:pPr>
+        <w:spacing w:after="60"/>
+        <w:ind w:left="426"/>
+        <w:jc w:val="center"/>
+        <w:rPr>
+          <w:rFonts w:eastAsia="Arial"/>
+          <w:lang w:eastAsia="hu-HU"/>
+        </w:rPr>
+      </w:pPr>
+      <w:r>
+        <w:rPr>
+          <w:rFonts w:eastAsia="Arial"/>
+          <w:noProof/>
+          <w:lang w:eastAsia="hu-HU"/>
+        </w:rPr>
+        <w:drawing>
+          <wp:inline distT="0" distB="0" distL="0" distR="0" wp14:anchorId="5293FB4F" wp14:editId="2F164561">
+            <wp:extent cx="5448300" cy="2533650"/>
+            <wp:effectExtent l="0" t="0" r="0" b="0"/>
+            <wp:docPr id="68" name="Kép 68"/>
+            <wp:cNvGraphicFramePr>
+              <a:graphicFrameLocks xmlns:a="http://schemas.openxmlformats.org/drawingml/2006/main" noChangeAspect="1"/>
+            </wp:cNvGraphicFramePr>
+            <a:graphic xmlns:a="http://schemas.openxmlformats.org/drawingml/2006/main">
+              <a:graphicData uri="http://schemas.openxmlformats.org/drawingml/2006/picture">
+                <pic:pic xmlns:pic="http://schemas.openxmlformats.org/drawingml/2006/picture">
+                  <pic:nvPicPr>
+                    <pic:cNvPr id="0" name="Picture 67"/>
+                    <pic:cNvPicPr>
+                      <a:picLocks noChangeAspect="1" noChangeArrowheads="1"/>
+                    </pic:cNvPicPr>
+                  </pic:nvPicPr>
+                  <pic:blipFill rotWithShape="1">
+                    <a:blip r:embed="rId35">
+                      <a:extLst>
+                        <a:ext uri="{28A0092B-C50C-407E-A947-70E740481C1C}">
+                          <a14:useLocalDpi xmlns:a14="http://schemas.microsoft.com/office/drawing/2010/main" val="0"/>
+                        </a:ext>
+                      </a:extLst>
+                    </a:blip>
+                    <a:srcRect l="2318" t="5430" r="2981" b="4298"/>
+                    <a:stretch/>
+                  </pic:blipFill>
+                  <pic:spPr bwMode="auto">
+                    <a:xfrm>
+                      <a:off x="0" y="0"/>
+                      <a:ext cx="5448300" cy="2533650"/>
+                    </a:xfrm>
+                    <a:prstGeom prst="rect">
+                      <a:avLst/>
+                    </a:prstGeom>
+                    <a:noFill/>
+                    <a:ln>
+                      <a:noFill/>
+                    </a:ln>
+                    <a:extLst>
+                      <a:ext uri="{53640926-AAD7-44D8-BBD7-CCE9431645EC}">
+                        <a14:shadowObscured xmlns:a14="http://schemas.microsoft.com/office/drawing/2010/main"/>
+                      </a:ext>
+                    </a:extLst>
+                  </pic:spPr>
+                </pic:pic>
+              </a:graphicData>
+            </a:graphic>
+          </wp:inline>
+        </w:drawing>
+      </w:r>
+    </w:p>
+    <w:p>
+      <w:pPr>
+        <w:pStyle w:val="Cmsor3"/>
+        <w:spacing w:after="120"/>
+        <w:ind w:left="357" w:firstLine="0"/>
+      </w:pPr>
+      <w:r>
+        <w:lastRenderedPageBreak/>
+        <w:t xml:space="preserve">5.4.7 </w:t>
+      </w:r>
+      <w:proofErr w:type="spellStart"/>
+      <w:r>
+        <w:t>Virologist</w:t>
+      </w:r>
+      <w:proofErr w:type="spellEnd"/>
+      <w:r>
+        <w:t xml:space="preserve"> </w:t>
+      </w:r>
+      <w:proofErr w:type="spellStart"/>
+      <w:r>
+        <w:t>moves</w:t>
+      </w:r>
+      <w:proofErr w:type="spellEnd"/>
+      <w:r>
+        <w:t xml:space="preserve"> </w:t>
+      </w:r>
+      <w:proofErr w:type="spellStart"/>
+      <w:r>
+        <w:t>to</w:t>
+      </w:r>
+      <w:proofErr w:type="spellEnd"/>
+      <w:r>
+        <w:t xml:space="preserve"> a </w:t>
+      </w:r>
+      <w:proofErr w:type="spellStart"/>
+      <w:r>
+        <w:t>basic</w:t>
+      </w:r>
+      <w:proofErr w:type="spellEnd"/>
+      <w:r>
+        <w:t xml:space="preserve"> </w:t>
+      </w:r>
+      <w:proofErr w:type="spellStart"/>
+      <w:r>
+        <w:t>field</w:t>
+      </w:r>
+      <w:proofErr w:type="spellEnd"/>
+    </w:p>
+    <w:p>
+      <w:pPr>
+        <w:spacing w:after="120"/>
+        <w:ind w:left="-284"/>
+        <w:jc w:val="center"/>
+        <w:rPr>
+          <w:rFonts w:eastAsia="Arial"/>
+          <w:lang w:eastAsia="hu-HU"/>
+        </w:rPr>
+      </w:pPr>
+      <w:r>
+        <w:rPr>
+          <w:rFonts w:eastAsia="Arial"/>
+          <w:noProof/>
+          <w:lang w:eastAsia="hu-HU"/>
+        </w:rPr>
+        <w:drawing>
+          <wp:inline distT="0" distB="0" distL="0" distR="0" wp14:anchorId="1B881CDC" wp14:editId="1727260D">
+            <wp:extent cx="6152646" cy="3429000"/>
+            <wp:effectExtent l="0" t="0" r="635" b="0"/>
+            <wp:docPr id="69" name="Kép 69"/>
+            <wp:cNvGraphicFramePr>
+              <a:graphicFrameLocks xmlns:a="http://schemas.openxmlformats.org/drawingml/2006/main" noChangeAspect="1"/>
+            </wp:cNvGraphicFramePr>
+            <a:graphic xmlns:a="http://schemas.openxmlformats.org/drawingml/2006/main">
+              <a:graphicData uri="http://schemas.openxmlformats.org/drawingml/2006/picture">
+                <pic:pic xmlns:pic="http://schemas.openxmlformats.org/drawingml/2006/picture">
+                  <pic:nvPicPr>
+                    <pic:cNvPr id="0" name="Picture 68"/>
+                    <pic:cNvPicPr>
+                      <a:picLocks noChangeAspect="1" noChangeArrowheads="1"/>
+                    </pic:cNvPicPr>
+                  </pic:nvPicPr>
+                  <pic:blipFill rotWithShape="1">
+                    <a:blip r:embed="rId36">
+                      <a:extLst>
+                        <a:ext uri="{28A0092B-C50C-407E-A947-70E740481C1C}">
+                          <a14:useLocalDpi xmlns:a14="http://schemas.microsoft.com/office/drawing/2010/main" val="0"/>
+                        </a:ext>
+                      </a:extLst>
+                    </a:blip>
+                    <a:srcRect l="1544" t="2889" r="1322" b="2505"/>
+                    <a:stretch/>
+                  </pic:blipFill>
+                  <pic:spPr bwMode="auto">
+                    <a:xfrm>
+                      <a:off x="0" y="0"/>
+                      <a:ext cx="6155950" cy="3430841"/>
+                    </a:xfrm>
+                    <a:prstGeom prst="rect">
+                      <a:avLst/>
+                    </a:prstGeom>
+                    <a:noFill/>
+                    <a:ln>
+                      <a:noFill/>
+                    </a:ln>
+                    <a:extLst>
+                      <a:ext uri="{53640926-AAD7-44D8-BBD7-CCE9431645EC}">
+                        <a14:shadowObscured xmlns:a14="http://schemas.microsoft.com/office/drawing/2010/main"/>
+                      </a:ext>
+                    </a:extLst>
+                  </pic:spPr>
+                </pic:pic>
+              </a:graphicData>
+            </a:graphic>
+          </wp:inline>
+        </w:drawing>
+      </w:r>
+    </w:p>
+    <w:p>
+      <w:pPr>
+        <w:pStyle w:val="Cmsor3"/>
+        <w:spacing w:after="120"/>
+        <w:ind w:left="357" w:firstLine="0"/>
+      </w:pPr>
+      <w:r>
+        <w:t xml:space="preserve">5.4.8 </w:t>
+      </w:r>
+      <w:proofErr w:type="spellStart"/>
+      <w:r>
+        <w:t>Virologist</w:t>
+      </w:r>
+      <w:proofErr w:type="spellEnd"/>
+      <w:r>
+        <w:t xml:space="preserve"> </w:t>
+      </w:r>
+      <w:proofErr w:type="spellStart"/>
+      <w:r>
+        <w:t>moves</w:t>
+      </w:r>
+      <w:proofErr w:type="spellEnd"/>
+      <w:r>
+        <w:t xml:space="preserve"> </w:t>
+      </w:r>
+      <w:proofErr w:type="spellStart"/>
+      <w:r>
+        <w:t>to</w:t>
+      </w:r>
+      <w:proofErr w:type="spellEnd"/>
+      <w:r>
+        <w:t xml:space="preserve"> a </w:t>
+      </w:r>
+      <w:proofErr w:type="spellStart"/>
+      <w:r>
+        <w:t>laboratory</w:t>
+      </w:r>
+      <w:proofErr w:type="spellEnd"/>
+      <w:r>
+        <w:t xml:space="preserve"> </w:t>
+      </w:r>
+      <w:proofErr w:type="spellStart"/>
+      <w:r>
+        <w:t>field</w:t>
+      </w:r>
+      <w:proofErr w:type="spellEnd"/>
+    </w:p>
+    <w:p>
+      <w:pPr>
+        <w:spacing w:after="60"/>
+        <w:ind w:left="-993"/>
+        <w:jc w:val="center"/>
+        <w:rPr>
+          <w:rFonts w:eastAsia="Arial"/>
+          <w:lang w:eastAsia="hu-HU"/>
+        </w:rPr>
+      </w:pPr>
+      <w:r>
+        <w:rPr>
+          <w:rFonts w:eastAsia="Arial"/>
+          <w:noProof/>
+          <w:lang w:eastAsia="hu-HU"/>
+        </w:rPr>
+        <w:drawing>
+          <wp:inline distT="0" distB="0" distL="0" distR="0" wp14:anchorId="1F586D5E" wp14:editId="5F76D0BD">
+            <wp:extent cx="6968890" cy="3187700"/>
+            <wp:effectExtent l="0" t="0" r="3810" b="0"/>
+            <wp:docPr id="70" name="Kép 70"/>
+            <wp:cNvGraphicFramePr>
+              <a:graphicFrameLocks xmlns:a="http://schemas.openxmlformats.org/drawingml/2006/main" noChangeAspect="1"/>
+            </wp:cNvGraphicFramePr>
+            <a:graphic xmlns:a="http://schemas.openxmlformats.org/drawingml/2006/main">
+              <a:graphicData uri="http://schemas.openxmlformats.org/drawingml/2006/picture">
+                <pic:pic xmlns:pic="http://schemas.openxmlformats.org/drawingml/2006/picture">
+                  <pic:nvPicPr>
+                    <pic:cNvPr id="0" name="Picture 69"/>
+                    <pic:cNvPicPr>
+                      <a:picLocks noChangeAspect="1" noChangeArrowheads="1"/>
+                    </pic:cNvPicPr>
+                  </pic:nvPicPr>
+                  <pic:blipFill rotWithShape="1">
+                    <a:blip r:embed="rId37">
+                      <a:extLst>
+                        <a:ext uri="{28A0092B-C50C-407E-A947-70E740481C1C}">
+                          <a14:useLocalDpi xmlns:a14="http://schemas.microsoft.com/office/drawing/2010/main" val="0"/>
+                        </a:ext>
+                      </a:extLst>
+                    </a:blip>
+                    <a:srcRect l="1303" t="2351" r="1163" b="2544"/>
+                    <a:stretch/>
+                  </pic:blipFill>
+                  <pic:spPr bwMode="auto">
+                    <a:xfrm>
+                      <a:off x="0" y="0"/>
+                      <a:ext cx="6976454" cy="3191160"/>
+                    </a:xfrm>
+                    <a:prstGeom prst="rect">
+                      <a:avLst/>
+                    </a:prstGeom>
+                    <a:noFill/>
+                    <a:ln>
+                      <a:noFill/>
+                    </a:ln>
+                    <a:extLst>
+                      <a:ext uri="{53640926-AAD7-44D8-BBD7-CCE9431645EC}">
+                        <a14:shadowObscured xmlns:a14="http://schemas.microsoft.com/office/drawing/2010/main"/>
+                      </a:ext>
+                    </a:extLst>
+                  </pic:spPr>
+                </pic:pic>
+              </a:graphicData>
+            </a:graphic>
+          </wp:inline>
+        </w:drawing>
+      </w:r>
+    </w:p>
+    <w:p>
+      <w:pPr>
+        <w:pStyle w:val="Cmsor3"/>
+        <w:spacing w:after="120"/>
+        <w:ind w:left="357" w:firstLine="0"/>
+      </w:pPr>
+      <w:r>
+        <w:lastRenderedPageBreak/>
+        <w:t xml:space="preserve">5.4.9 </w:t>
+      </w:r>
+      <w:proofErr w:type="spellStart"/>
+      <w:r>
+        <w:t>Virologist</w:t>
+      </w:r>
+      <w:proofErr w:type="spellEnd"/>
+      <w:r>
+        <w:t xml:space="preserve"> </w:t>
+      </w:r>
+      <w:proofErr w:type="spellStart"/>
+      <w:r>
+        <w:t>moves</w:t>
+      </w:r>
+      <w:proofErr w:type="spellEnd"/>
+      <w:r>
+        <w:t xml:space="preserve"> </w:t>
+      </w:r>
+      <w:proofErr w:type="spellStart"/>
+      <w:r>
+        <w:t>to</w:t>
+      </w:r>
+      <w:proofErr w:type="spellEnd"/>
+      <w:r>
+        <w:t xml:space="preserve"> a </w:t>
+      </w:r>
+      <w:proofErr w:type="spellStart"/>
+      <w:r>
+        <w:t>shelter</w:t>
+      </w:r>
+      <w:proofErr w:type="spellEnd"/>
+      <w:r>
+        <w:t xml:space="preserve"> </w:t>
+      </w:r>
+      <w:proofErr w:type="spellStart"/>
+      <w:r>
+        <w:t>field</w:t>
+      </w:r>
+      <w:proofErr w:type="spellEnd"/>
+    </w:p>
+    <w:p>
+      <w:pPr>
+        <w:spacing w:after="120"/>
+        <w:ind w:left="-142"/>
+        <w:jc w:val="center"/>
+        <w:rPr>
+          <w:lang w:eastAsia="hu-HU"/>
+        </w:rPr>
+      </w:pPr>
+      <w:r>
+        <w:rPr>
+          <w:noProof/>
+          <w:lang w:eastAsia="hu-HU"/>
+        </w:rPr>
+        <w:drawing>
+          <wp:inline distT="0" distB="0" distL="0" distR="0" wp14:anchorId="6A124531" wp14:editId="2A129315">
+            <wp:extent cx="5752465" cy="3721100"/>
+            <wp:effectExtent l="0" t="0" r="635" b="0"/>
+            <wp:docPr id="12" name="Kép 12"/>
+            <wp:cNvGraphicFramePr>
+              <a:graphicFrameLocks xmlns:a="http://schemas.openxmlformats.org/drawingml/2006/main" noChangeAspect="1"/>
+            </wp:cNvGraphicFramePr>
+            <a:graphic xmlns:a="http://schemas.openxmlformats.org/drawingml/2006/main">
+              <a:graphicData uri="http://schemas.openxmlformats.org/drawingml/2006/picture">
+                <pic:pic xmlns:pic="http://schemas.openxmlformats.org/drawingml/2006/picture">
+                  <pic:nvPicPr>
+                    <pic:cNvPr id="0" name="Picture 1"/>
+                    <pic:cNvPicPr>
+                      <a:picLocks noChangeAspect="1" noChangeArrowheads="1"/>
+                    </pic:cNvPicPr>
+                  </pic:nvPicPr>
+                  <pic:blipFill>
+                    <a:blip r:embed="rId38" cstate="print">
+                      <a:extLst>
+                        <a:ext uri="{28A0092B-C50C-407E-A947-70E740481C1C}">
+                          <a14:useLocalDpi xmlns:a14="http://schemas.microsoft.com/office/drawing/2010/main" val="0"/>
+                        </a:ext>
+                      </a:extLst>
+                    </a:blip>
+                    <a:srcRect/>
+                    <a:stretch>
+                      <a:fillRect/>
+                    </a:stretch>
+                  </pic:blipFill>
+                  <pic:spPr bwMode="auto">
+                    <a:xfrm>
+                      <a:off x="0" y="0"/>
+                      <a:ext cx="5752465" cy="3721100"/>
+                    </a:xfrm>
+                    <a:prstGeom prst="rect">
+                      <a:avLst/>
+                    </a:prstGeom>
+                    <a:noFill/>
+                    <a:ln>
+                      <a:noFill/>
+                    </a:ln>
+                  </pic:spPr>
+                </pic:pic>
+              </a:graphicData>
+            </a:graphic>
+          </wp:inline>
+        </w:drawing>
+      </w:r>
+    </w:p>
+    <w:p>
+      <w:pPr>
+        <w:pStyle w:val="Cmsor3"/>
+        <w:spacing w:after="120"/>
+        <w:ind w:left="357" w:firstLine="0"/>
+      </w:pPr>
+      <w:r>
+        <w:t xml:space="preserve">5.4.10 </w:t>
+      </w:r>
+      <w:proofErr w:type="spellStart"/>
+      <w:r>
+        <w:t>Virologist</w:t>
+      </w:r>
+      <w:proofErr w:type="spellEnd"/>
+      <w:r>
+        <w:t xml:space="preserve"> </w:t>
+      </w:r>
+      <w:proofErr w:type="spellStart"/>
+      <w:r>
+        <w:t>moves</w:t>
+      </w:r>
+      <w:proofErr w:type="spellEnd"/>
+      <w:r>
+        <w:t xml:space="preserve"> </w:t>
+      </w:r>
+      <w:proofErr w:type="spellStart"/>
+      <w:r>
+        <w:t>to</w:t>
+      </w:r>
+      <w:proofErr w:type="spellEnd"/>
+      <w:r>
+        <w:t xml:space="preserve"> a </w:t>
+      </w:r>
+      <w:proofErr w:type="spellStart"/>
+      <w:r>
+        <w:t>storage</w:t>
+      </w:r>
+      <w:proofErr w:type="spellEnd"/>
+      <w:r>
+        <w:t xml:space="preserve"> </w:t>
+      </w:r>
+      <w:proofErr w:type="spellStart"/>
+      <w:r>
+        <w:t>field</w:t>
+      </w:r>
+      <w:proofErr w:type="spellEnd"/>
+    </w:p>
+    <w:p>
+      <w:pPr>
+        <w:spacing w:after="60"/>
+        <w:ind w:left="-567"/>
+        <w:jc w:val="center"/>
+        <w:rPr>
+          <w:rFonts w:eastAsia="Arial"/>
+          <w:lang w:eastAsia="hu-HU"/>
+        </w:rPr>
+      </w:pPr>
+      <w:r>
+        <w:rPr>
+          <w:rFonts w:eastAsia="Arial"/>
+          <w:noProof/>
+          <w:lang w:eastAsia="hu-HU"/>
+        </w:rPr>
+        <w:drawing>
+          <wp:inline distT="0" distB="0" distL="0" distR="0" wp14:anchorId="1540BCB5" wp14:editId="3F9DD493">
+            <wp:extent cx="6432550" cy="3610105"/>
+            <wp:effectExtent l="0" t="0" r="6350" b="9525"/>
+            <wp:docPr id="71" name="Kép 71"/>
+            <wp:cNvGraphicFramePr>
+              <a:graphicFrameLocks xmlns:a="http://schemas.openxmlformats.org/drawingml/2006/main" noChangeAspect="1"/>
+            </wp:cNvGraphicFramePr>
+            <a:graphic xmlns:a="http://schemas.openxmlformats.org/drawingml/2006/main">
+              <a:graphicData uri="http://schemas.openxmlformats.org/drawingml/2006/picture">
+                <pic:pic xmlns:pic="http://schemas.openxmlformats.org/drawingml/2006/picture">
+                  <pic:nvPicPr>
+                    <pic:cNvPr id="0" name="Picture 70"/>
+                    <pic:cNvPicPr>
+                      <a:picLocks noChangeAspect="1" noChangeArrowheads="1"/>
+                    </pic:cNvPicPr>
+                  </pic:nvPicPr>
+                  <pic:blipFill rotWithShape="1">
+                    <a:blip r:embed="rId39">
+                      <a:extLst>
+                        <a:ext uri="{28A0092B-C50C-407E-A947-70E740481C1C}">
+                          <a14:useLocalDpi xmlns:a14="http://schemas.microsoft.com/office/drawing/2010/main" val="0"/>
+                        </a:ext>
+                      </a:extLst>
+                    </a:blip>
+                    <a:srcRect l="1326" t="2495" r="1215" b="2495"/>
+                    <a:stretch/>
+                  </pic:blipFill>
+                  <pic:spPr bwMode="auto">
+                    <a:xfrm>
+                      <a:off x="0" y="0"/>
+                      <a:ext cx="6440836" cy="3614755"/>
+                    </a:xfrm>
+                    <a:prstGeom prst="rect">
+                      <a:avLst/>
+                    </a:prstGeom>
+                    <a:noFill/>
+                    <a:ln>
+                      <a:noFill/>
+                    </a:ln>
+                    <a:extLst>
+                      <a:ext uri="{53640926-AAD7-44D8-BBD7-CCE9431645EC}">
+                        <a14:shadowObscured xmlns:a14="http://schemas.microsoft.com/office/drawing/2010/main"/>
+                      </a:ext>
+                    </a:extLst>
+                  </pic:spPr>
+                </pic:pic>
+              </a:graphicData>
+            </a:graphic>
+          </wp:inline>
+        </w:drawing>
+      </w:r>
+    </w:p>
+    <w:p>
+      <w:pPr>
+        <w:autoSpaceDE/>
+        <w:autoSpaceDN/>
+        <w:rPr>
+          <w:rFonts w:eastAsia="Arial"/>
+          <w:lang w:eastAsia="hu-HU"/>
+        </w:rPr>
+        <w:sectPr>
+          <w:headerReference w:type="default" r:id="rId40"/>
+          <w:footerReference w:type="default" r:id="rId41"/>
+          <w:pgSz w:w="11906" w:h="16838"/>
+          <w:pgMar w:top="1418" w:right="1418" w:bottom="1418" w:left="1418" w:header="709" w:footer="709" w:gutter="0"/>
+          <w:pgNumType w:start="0"/>
+          <w:cols w:space="709"/>
+          <w:titlePg/>
+          <w:docGrid w:linePitch="272"/>
+        </w:sectPr>
+      </w:pPr>
+      <w:r>
+        <w:rPr>
+          <w:rFonts w:eastAsia="Arial"/>
+          <w:lang w:eastAsia="hu-HU"/>
+        </w:rPr>
+        <w:br w:type="page"/>
+      </w:r>
+    </w:p>
+    <w:p>
+      <w:pPr>
+        <w:pStyle w:val="Cmsor3"/>
+        <w:spacing w:after="120"/>
+        <w:ind w:left="357" w:firstLine="0"/>
+      </w:pPr>
+      <w:r>
+        <w:lastRenderedPageBreak/>
+        <w:t xml:space="preserve">5.4.11 </w:t>
+      </w:r>
+      <w:proofErr w:type="spellStart"/>
+      <w:r>
+        <w:t>Attack</w:t>
+      </w:r>
+      <w:proofErr w:type="spellEnd"/>
+    </w:p>
+    <w:p>
+      <w:pPr>
+        <w:spacing w:after="60"/>
+        <w:ind w:left="-284"/>
+        <w:jc w:val="center"/>
+        <w:rPr>
+          <w:rFonts w:eastAsia="Arial"/>
+          <w:lang w:eastAsia="hu-HU"/>
+        </w:rPr>
+      </w:pPr>
+      <w:r>
+        <w:rPr>
+          <w:rFonts w:eastAsia="Arial"/>
+          <w:noProof/>
+          <w:lang w:eastAsia="hu-HU"/>
+        </w:rPr>
+        <w:drawing>
+          <wp:inline distT="0" distB="0" distL="0" distR="0" wp14:anchorId="449A6E09" wp14:editId="00355C92">
+            <wp:extent cx="9491488" cy="3760976"/>
+            <wp:effectExtent l="0" t="0" r="0" b="0"/>
+            <wp:docPr id="10" name="Kép 10"/>
+            <wp:cNvGraphicFramePr>
+              <a:graphicFrameLocks xmlns:a="http://schemas.openxmlformats.org/drawingml/2006/main" noChangeAspect="1"/>
+            </wp:cNvGraphicFramePr>
+            <a:graphic xmlns:a="http://schemas.openxmlformats.org/drawingml/2006/main">
+              <a:graphicData uri="http://schemas.openxmlformats.org/drawingml/2006/picture">
+                <pic:pic xmlns:pic="http://schemas.openxmlformats.org/drawingml/2006/picture">
+                  <pic:nvPicPr>
+                    <pic:cNvPr id="0" name="Picture 9"/>
+                    <pic:cNvPicPr>
+                      <a:picLocks noChangeAspect="1" noChangeArrowheads="1"/>
+                    </pic:cNvPicPr>
+                  </pic:nvPicPr>
+                  <pic:blipFill>
+                    <a:blip r:embed="rId42">
+                      <a:extLst>
+                        <a:ext uri="{28A0092B-C50C-407E-A947-70E740481C1C}">
+                          <a14:useLocalDpi xmlns:a14="http://schemas.microsoft.com/office/drawing/2010/main" val="0"/>
+                        </a:ext>
+                      </a:extLst>
+                    </a:blip>
+                    <a:srcRect/>
+                    <a:stretch>
+                      <a:fillRect/>
+                    </a:stretch>
+                  </pic:blipFill>
+                  <pic:spPr bwMode="auto">
+                    <a:xfrm>
+                      <a:off x="0" y="0"/>
+                      <a:ext cx="9579788" cy="3795965"/>
+                    </a:xfrm>
+                    <a:prstGeom prst="rect">
+                      <a:avLst/>
+                    </a:prstGeom>
+                    <a:noFill/>
+                    <a:ln>
+                      <a:noFill/>
+                    </a:ln>
+                  </pic:spPr>
+                </pic:pic>
+              </a:graphicData>
+            </a:graphic>
+          </wp:inline>
+        </w:drawing>
+      </w:r>
+    </w:p>
+    <w:p>
+      <w:pPr>
+        <w:pStyle w:val="Cmsor3"/>
+        <w:spacing w:after="120"/>
+        <w:ind w:left="357" w:firstLine="0"/>
+      </w:pPr>
+      <w:r>
+        <w:lastRenderedPageBreak/>
+        <w:t xml:space="preserve">5.4.12 </w:t>
+      </w:r>
+      <w:proofErr w:type="spellStart"/>
+      <w:r>
+        <w:t>Defense</w:t>
+      </w:r>
+      <w:proofErr w:type="spellEnd"/>
+    </w:p>
+    <w:p>
+      <w:pPr>
+        <w:rPr>
+          <w:lang w:eastAsia="hu-HU"/>
+        </w:rPr>
+      </w:pPr>
+      <w:r>
+        <w:rPr>
+          <w:noProof/>
+          <w:lang w:eastAsia="hu-HU"/>
+        </w:rPr>
+        <w:drawing>
+          <wp:inline distT="0" distB="0" distL="0" distR="0" wp14:anchorId="6E2D1C63" wp14:editId="332F9BC6">
+            <wp:extent cx="8824241" cy="4526012"/>
+            <wp:effectExtent l="0" t="0" r="0" b="8255"/>
+            <wp:docPr id="11" name="Kép 11"/>
+            <wp:cNvGraphicFramePr>
+              <a:graphicFrameLocks xmlns:a="http://schemas.openxmlformats.org/drawingml/2006/main" noChangeAspect="1"/>
+            </wp:cNvGraphicFramePr>
+            <a:graphic xmlns:a="http://schemas.openxmlformats.org/drawingml/2006/main">
+              <a:graphicData uri="http://schemas.openxmlformats.org/drawingml/2006/picture">
+                <pic:pic xmlns:pic="http://schemas.openxmlformats.org/drawingml/2006/picture">
+                  <pic:nvPicPr>
+                    <pic:cNvPr id="0" name="Picture 10"/>
+                    <pic:cNvPicPr>
+                      <a:picLocks noChangeAspect="1" noChangeArrowheads="1"/>
+                    </pic:cNvPicPr>
+                  </pic:nvPicPr>
+                  <pic:blipFill>
+                    <a:blip r:embed="rId43">
+                      <a:extLst>
+                        <a:ext uri="{28A0092B-C50C-407E-A947-70E740481C1C}">
+                          <a14:useLocalDpi xmlns:a14="http://schemas.microsoft.com/office/drawing/2010/main" val="0"/>
+                        </a:ext>
+                      </a:extLst>
+                    </a:blip>
+                    <a:srcRect/>
+                    <a:stretch>
+                      <a:fillRect/>
+                    </a:stretch>
+                  </pic:blipFill>
+                  <pic:spPr bwMode="auto">
+                    <a:xfrm>
+                      <a:off x="0" y="0"/>
+                      <a:ext cx="8865681" cy="4547267"/>
+                    </a:xfrm>
+                    <a:prstGeom prst="rect">
+                      <a:avLst/>
+                    </a:prstGeom>
+                    <a:noFill/>
+                    <a:ln>
+                      <a:noFill/>
+                    </a:ln>
+                  </pic:spPr>
+                </pic:pic>
+              </a:graphicData>
+            </a:graphic>
+          </wp:inline>
+        </w:drawing>
+      </w:r>
+    </w:p>
+    <w:p>
+      <w:pPr>
+        <w:pStyle w:val="Cmsor3"/>
+        <w:spacing w:after="120"/>
+        <w:ind w:left="357" w:firstLine="0"/>
+      </w:pPr>
+      <w:r>
+        <w:lastRenderedPageBreak/>
+        <w:t xml:space="preserve">5.4.13 </w:t>
+      </w:r>
+      <w:proofErr w:type="spellStart"/>
+      <w:r>
+        <w:t>Steal</w:t>
+      </w:r>
+      <w:proofErr w:type="spellEnd"/>
+    </w:p>
+    <w:p>
+      <w:pPr>
+        <w:spacing w:after="60"/>
+        <w:ind w:left="-709"/>
+        <w:jc w:val="center"/>
+        <w:rPr>
+          <w:rFonts w:eastAsia="Arial"/>
+          <w:lang w:eastAsia="hu-HU"/>
+        </w:rPr>
+      </w:pPr>
+      <w:r>
+        <w:rPr>
+          <w:rFonts w:eastAsia="Arial"/>
+          <w:noProof/>
+          <w:lang w:eastAsia="hu-HU"/>
+        </w:rPr>
+        <w:drawing>
+          <wp:inline distT="0" distB="0" distL="0" distR="0" wp14:anchorId="7AED476E" wp14:editId="385A4A04">
+            <wp:extent cx="9229181" cy="4497572"/>
+            <wp:effectExtent l="0" t="0" r="0" b="0"/>
+            <wp:docPr id="72" name="Kép 72"/>
+            <wp:cNvGraphicFramePr>
+              <a:graphicFrameLocks xmlns:a="http://schemas.openxmlformats.org/drawingml/2006/main" noChangeAspect="1"/>
+            </wp:cNvGraphicFramePr>
+            <a:graphic xmlns:a="http://schemas.openxmlformats.org/drawingml/2006/main">
+              <a:graphicData uri="http://schemas.openxmlformats.org/drawingml/2006/picture">
+                <pic:pic xmlns:pic="http://schemas.openxmlformats.org/drawingml/2006/picture">
+                  <pic:nvPicPr>
+                    <pic:cNvPr id="0" name="Picture 71"/>
+                    <pic:cNvPicPr>
+                      <a:picLocks noChangeAspect="1" noChangeArrowheads="1"/>
+                    </pic:cNvPicPr>
+                  </pic:nvPicPr>
+                  <pic:blipFill>
+                    <a:blip r:embed="rId44">
+                      <a:extLst>
+                        <a:ext uri="{28A0092B-C50C-407E-A947-70E740481C1C}">
+                          <a14:useLocalDpi xmlns:a14="http://schemas.microsoft.com/office/drawing/2010/main" val="0"/>
+                        </a:ext>
+                      </a:extLst>
+                    </a:blip>
+                    <a:srcRect/>
+                    <a:stretch>
+                      <a:fillRect/>
+                    </a:stretch>
+                  </pic:blipFill>
+                  <pic:spPr bwMode="auto">
+                    <a:xfrm>
+                      <a:off x="0" y="0"/>
+                      <a:ext cx="9250869" cy="4508141"/>
+                    </a:xfrm>
+                    <a:prstGeom prst="rect">
+                      <a:avLst/>
+                    </a:prstGeom>
+                    <a:noFill/>
+                    <a:ln>
+                      <a:noFill/>
+                    </a:ln>
+                  </pic:spPr>
+                </pic:pic>
+              </a:graphicData>
+            </a:graphic>
+          </wp:inline>
+        </w:drawing>
+      </w:r>
+    </w:p>
+    <w:p>
+      <w:pPr>
+        <w:autoSpaceDE/>
+        <w:autoSpaceDN/>
+        <w:rPr>
+          <w:rFonts w:eastAsia="Arial"/>
+          <w:lang w:eastAsia="hu-HU"/>
+        </w:rPr>
+        <w:sectPr>
+          <w:pgSz w:w="16838" w:h="11906" w:orient="landscape"/>
+          <w:pgMar w:top="1418" w:right="1418" w:bottom="1418" w:left="1418" w:header="709" w:footer="709" w:gutter="0"/>
+          <w:pgNumType w:start="0"/>
+          <w:cols w:space="709"/>
+          <w:titlePg/>
+          <w:docGrid w:linePitch="272"/>
+        </w:sectPr>
+      </w:pPr>
+      <w:r>
+        <w:rPr>
+          <w:rFonts w:eastAsia="Arial"/>
+          <w:lang w:eastAsia="hu-HU"/>
+        </w:rPr>
+        <w:br w:type="page"/>
+      </w:r>
+    </w:p>
+    <w:p>
+      <w:pPr>
+        <w:pStyle w:val="Cmsor3"/>
+        <w:spacing w:after="120"/>
+        <w:ind w:left="357" w:firstLine="0"/>
+      </w:pPr>
+      <w:r>
+        <w:lastRenderedPageBreak/>
+        <w:t xml:space="preserve">5.4.14 </w:t>
+      </w:r>
+      <w:proofErr w:type="spellStart"/>
+      <w:r>
+        <w:t>Create</w:t>
+      </w:r>
+      <w:proofErr w:type="spellEnd"/>
+      <w:r>
+        <w:t xml:space="preserve"> </w:t>
+      </w:r>
+      <w:proofErr w:type="spellStart"/>
+      <w:r>
+        <w:t>Agent</w:t>
+      </w:r>
+      <w:proofErr w:type="spellEnd"/>
+    </w:p>
+    <w:p>
+      <w:pPr>
+        <w:autoSpaceDE/>
+        <w:autoSpaceDN/>
+        <w:spacing w:after="120"/>
+        <w:ind w:left="-851"/>
+        <w:jc w:val="center"/>
+        <w:rPr>
+          <w:rFonts w:eastAsia="Arial"/>
+          <w:lang w:eastAsia="hu-HU"/>
+        </w:rPr>
+      </w:pPr>
+      <w:r>
+        <w:rPr>
+          <w:rFonts w:eastAsia="Arial"/>
+          <w:noProof/>
+          <w:lang w:eastAsia="hu-HU"/>
+        </w:rPr>
+        <w:drawing>
+          <wp:inline distT="0" distB="0" distL="0" distR="0" wp14:anchorId="39086289" wp14:editId="18CAE5B7">
+            <wp:extent cx="6864962" cy="3079750"/>
+            <wp:effectExtent l="0" t="0" r="0" b="6350"/>
+            <wp:docPr id="2" name="Kép 2"/>
+            <wp:cNvGraphicFramePr>
+              <a:graphicFrameLocks xmlns:a="http://schemas.openxmlformats.org/drawingml/2006/main" noChangeAspect="1"/>
+            </wp:cNvGraphicFramePr>
+            <a:graphic xmlns:a="http://schemas.openxmlformats.org/drawingml/2006/main">
+              <a:graphicData uri="http://schemas.openxmlformats.org/drawingml/2006/picture">
+                <pic:pic xmlns:pic="http://schemas.openxmlformats.org/drawingml/2006/picture">
+                  <pic:nvPicPr>
+                    <pic:cNvPr id="0" name="Picture 1"/>
+                    <pic:cNvPicPr>
+                      <a:picLocks noChangeAspect="1" noChangeArrowheads="1"/>
+                    </pic:cNvPicPr>
+                  </pic:nvPicPr>
+                  <pic:blipFill>
+                    <a:blip r:embed="rId45">
+                      <a:extLst>
+                        <a:ext uri="{28A0092B-C50C-407E-A947-70E740481C1C}">
+                          <a14:useLocalDpi xmlns:a14="http://schemas.microsoft.com/office/drawing/2010/main" val="0"/>
+                        </a:ext>
+                      </a:extLst>
+                    </a:blip>
+                    <a:srcRect/>
+                    <a:stretch>
+                      <a:fillRect/>
+                    </a:stretch>
+                  </pic:blipFill>
+                  <pic:spPr bwMode="auto">
+                    <a:xfrm>
+                      <a:off x="0" y="0"/>
+                      <a:ext cx="6877830" cy="3085523"/>
+                    </a:xfrm>
+                    <a:prstGeom prst="rect">
+                      <a:avLst/>
+                    </a:prstGeom>
+                    <a:noFill/>
+                    <a:ln>
+                      <a:noFill/>
+                    </a:ln>
+                  </pic:spPr>
+                </pic:pic>
+              </a:graphicData>
+            </a:graphic>
+          </wp:inline>
+        </w:drawing>
+      </w:r>
+    </w:p>
+    <w:p>
+      <w:pPr>
+        <w:pStyle w:val="Cmsor3"/>
+        <w:spacing w:after="120"/>
+        <w:ind w:left="357" w:firstLine="0"/>
+      </w:pPr>
+      <w:r>
+        <w:t xml:space="preserve">5.4.15 </w:t>
+      </w:r>
+      <w:proofErr w:type="spellStart"/>
+      <w:r>
+        <w:t>Equips</w:t>
+      </w:r>
+      <w:proofErr w:type="spellEnd"/>
+      <w:r>
+        <w:t xml:space="preserve"> </w:t>
+      </w:r>
+      <w:proofErr w:type="spellStart"/>
+      <w:r>
+        <w:t>gloves</w:t>
+      </w:r>
+      <w:proofErr w:type="spellEnd"/>
+    </w:p>
+    <w:p>
+      <w:pPr>
+        <w:spacing w:after="60"/>
+        <w:ind w:left="-426"/>
+        <w:jc w:val="center"/>
+        <w:rPr>
+          <w:rFonts w:eastAsia="Arial"/>
+          <w:lang w:eastAsia="hu-HU"/>
+        </w:rPr>
+      </w:pPr>
+      <w:r>
+        <w:rPr>
+          <w:rFonts w:eastAsia="Arial"/>
+          <w:noProof/>
+          <w:lang w:eastAsia="hu-HU"/>
+        </w:rPr>
+        <w:drawing>
+          <wp:inline distT="0" distB="0" distL="0" distR="0" wp14:anchorId="6F40E994" wp14:editId="5AB48848">
+            <wp:extent cx="6381473" cy="2901950"/>
+            <wp:effectExtent l="0" t="0" r="635" b="0"/>
+            <wp:docPr id="3" name="Kép 3"/>
+            <wp:cNvGraphicFramePr>
+              <a:graphicFrameLocks xmlns:a="http://schemas.openxmlformats.org/drawingml/2006/main" noChangeAspect="1"/>
+            </wp:cNvGraphicFramePr>
+            <a:graphic xmlns:a="http://schemas.openxmlformats.org/drawingml/2006/main">
+              <a:graphicData uri="http://schemas.openxmlformats.org/drawingml/2006/picture">
+                <pic:pic xmlns:pic="http://schemas.openxmlformats.org/drawingml/2006/picture">
+                  <pic:nvPicPr>
+                    <pic:cNvPr id="0" name="Picture 2"/>
+                    <pic:cNvPicPr>
+                      <a:picLocks noChangeAspect="1" noChangeArrowheads="1"/>
+                    </pic:cNvPicPr>
+                  </pic:nvPicPr>
+                  <pic:blipFill>
+                    <a:blip r:embed="rId46">
+                      <a:extLst>
+                        <a:ext uri="{28A0092B-C50C-407E-A947-70E740481C1C}">
+                          <a14:useLocalDpi xmlns:a14="http://schemas.microsoft.com/office/drawing/2010/main" val="0"/>
+                        </a:ext>
+                      </a:extLst>
+                    </a:blip>
+                    <a:srcRect/>
+                    <a:stretch>
+                      <a:fillRect/>
+                    </a:stretch>
+                  </pic:blipFill>
+                  <pic:spPr bwMode="auto">
+                    <a:xfrm>
+                      <a:off x="0" y="0"/>
+                      <a:ext cx="6386993" cy="2904460"/>
+                    </a:xfrm>
+                    <a:prstGeom prst="rect">
+                      <a:avLst/>
+                    </a:prstGeom>
+                    <a:noFill/>
+                    <a:ln>
+                      <a:noFill/>
+                    </a:ln>
+                  </pic:spPr>
+                </pic:pic>
+              </a:graphicData>
+            </a:graphic>
+          </wp:inline>
+        </w:drawing>
+      </w:r>
+    </w:p>
+    <w:p>
+      <w:pPr>
+        <w:pStyle w:val="Cmsor3"/>
+        <w:spacing w:after="120"/>
+        <w:ind w:left="357" w:firstLine="0"/>
+      </w:pPr>
+      <w:r>
+        <w:lastRenderedPageBreak/>
+        <w:t xml:space="preserve">5.4.16 </w:t>
+      </w:r>
+      <w:proofErr w:type="spellStart"/>
+      <w:r>
+        <w:t>Takes</w:t>
+      </w:r>
+      <w:proofErr w:type="spellEnd"/>
+      <w:r>
+        <w:t xml:space="preserve"> </w:t>
+      </w:r>
+      <w:proofErr w:type="spellStart"/>
+      <w:r>
+        <w:t>off</w:t>
+      </w:r>
+      <w:proofErr w:type="spellEnd"/>
+      <w:r>
+        <w:t xml:space="preserve"> </w:t>
+      </w:r>
+      <w:proofErr w:type="spellStart"/>
+      <w:r>
+        <w:t>gloves</w:t>
+      </w:r>
+      <w:proofErr w:type="spellEnd"/>
+    </w:p>
+    <w:p>
+      <w:pPr>
+        <w:spacing w:after="120"/>
+        <w:ind w:left="-567"/>
+        <w:jc w:val="center"/>
+        <w:rPr>
+          <w:rFonts w:eastAsia="Arial"/>
+          <w:lang w:eastAsia="hu-HU"/>
+        </w:rPr>
+      </w:pPr>
+      <w:r>
+        <w:rPr>
+          <w:rFonts w:eastAsia="Arial"/>
+          <w:noProof/>
+          <w:lang w:eastAsia="hu-HU"/>
+        </w:rPr>
+        <w:drawing>
+          <wp:inline distT="0" distB="0" distL="0" distR="0" wp14:anchorId="745F1688" wp14:editId="7F236D7F">
+            <wp:extent cx="5753100" cy="2882900"/>
+            <wp:effectExtent l="0" t="0" r="0" b="0"/>
+            <wp:docPr id="4" name="Kép 4"/>
+            <wp:cNvGraphicFramePr>
+              <a:graphicFrameLocks xmlns:a="http://schemas.openxmlformats.org/drawingml/2006/main" noChangeAspect="1"/>
+            </wp:cNvGraphicFramePr>
+            <a:graphic xmlns:a="http://schemas.openxmlformats.org/drawingml/2006/main">
+              <a:graphicData uri="http://schemas.openxmlformats.org/drawingml/2006/picture">
+                <pic:pic xmlns:pic="http://schemas.openxmlformats.org/drawingml/2006/picture">
+                  <pic:nvPicPr>
+                    <pic:cNvPr id="0" name="Picture 3"/>
+                    <pic:cNvPicPr>
+                      <a:picLocks noChangeAspect="1" noChangeArrowheads="1"/>
+                    </pic:cNvPicPr>
+                  </pic:nvPicPr>
+                  <pic:blipFill>
+                    <a:blip r:embed="rId47">
+                      <a:extLst>
+                        <a:ext uri="{28A0092B-C50C-407E-A947-70E740481C1C}">
+                          <a14:useLocalDpi xmlns:a14="http://schemas.microsoft.com/office/drawing/2010/main" val="0"/>
+                        </a:ext>
+                      </a:extLst>
+                    </a:blip>
+                    <a:srcRect/>
+                    <a:stretch>
+                      <a:fillRect/>
+                    </a:stretch>
+                  </pic:blipFill>
+                  <pic:spPr bwMode="auto">
+                    <a:xfrm>
+                      <a:off x="0" y="0"/>
+                      <a:ext cx="5753100" cy="2882900"/>
+                    </a:xfrm>
+                    <a:prstGeom prst="rect">
+                      <a:avLst/>
+                    </a:prstGeom>
+                    <a:noFill/>
+                    <a:ln>
+                      <a:noFill/>
+                    </a:ln>
+                  </pic:spPr>
+                </pic:pic>
+              </a:graphicData>
+            </a:graphic>
+          </wp:inline>
+        </w:drawing>
+      </w:r>
+    </w:p>
+    <w:p>
+      <w:pPr>
+        <w:pStyle w:val="Cmsor3"/>
+        <w:spacing w:after="120"/>
+        <w:ind w:left="357" w:firstLine="0"/>
+      </w:pPr>
+      <w:r>
+        <w:t xml:space="preserve">5.4.17 </w:t>
+      </w:r>
+      <w:proofErr w:type="spellStart"/>
+      <w:r>
+        <w:t>Equips</w:t>
+      </w:r>
+      <w:proofErr w:type="spellEnd"/>
+      <w:r>
+        <w:t xml:space="preserve"> </w:t>
+      </w:r>
+      <w:proofErr w:type="spellStart"/>
+      <w:r>
+        <w:t>cloak</w:t>
+      </w:r>
+      <w:proofErr w:type="spellEnd"/>
+    </w:p>
+    <w:p>
+      <w:pPr>
+        <w:spacing w:after="120"/>
+        <w:ind w:left="142"/>
+        <w:jc w:val="center"/>
+        <w:rPr>
+          <w:rFonts w:eastAsia="Arial"/>
+          <w:lang w:eastAsia="hu-HU"/>
+        </w:rPr>
+      </w:pPr>
+      <w:r>
+        <w:rPr>
+          <w:rFonts w:eastAsia="Arial"/>
+          <w:noProof/>
+          <w:lang w:eastAsia="hu-HU"/>
+        </w:rPr>
+        <w:drawing>
+          <wp:inline distT="0" distB="0" distL="0" distR="0" wp14:anchorId="3CF57AA6" wp14:editId="33059384">
+            <wp:extent cx="5537200" cy="2719706"/>
+            <wp:effectExtent l="0" t="0" r="6350" b="4445"/>
+            <wp:docPr id="5" name="Kép 5"/>
+            <wp:cNvGraphicFramePr>
+              <a:graphicFrameLocks xmlns:a="http://schemas.openxmlformats.org/drawingml/2006/main" noChangeAspect="1"/>
+            </wp:cNvGraphicFramePr>
+            <a:graphic xmlns:a="http://schemas.openxmlformats.org/drawingml/2006/main">
+              <a:graphicData uri="http://schemas.openxmlformats.org/drawingml/2006/picture">
+                <pic:pic xmlns:pic="http://schemas.openxmlformats.org/drawingml/2006/picture">
+                  <pic:nvPicPr>
+                    <pic:cNvPr id="0" name="Picture 4"/>
+                    <pic:cNvPicPr>
+                      <a:picLocks noChangeAspect="1" noChangeArrowheads="1"/>
+                    </pic:cNvPicPr>
+                  </pic:nvPicPr>
+                  <pic:blipFill>
+                    <a:blip r:embed="rId48">
+                      <a:extLst>
+                        <a:ext uri="{28A0092B-C50C-407E-A947-70E740481C1C}">
+                          <a14:useLocalDpi xmlns:a14="http://schemas.microsoft.com/office/drawing/2010/main" val="0"/>
+                        </a:ext>
+                      </a:extLst>
+                    </a:blip>
+                    <a:srcRect/>
+                    <a:stretch>
+                      <a:fillRect/>
+                    </a:stretch>
+                  </pic:blipFill>
+                  <pic:spPr bwMode="auto">
+                    <a:xfrm>
+                      <a:off x="0" y="0"/>
+                      <a:ext cx="5556035" cy="2728957"/>
+                    </a:xfrm>
+                    <a:prstGeom prst="rect">
+                      <a:avLst/>
+                    </a:prstGeom>
+                    <a:noFill/>
+                    <a:ln>
+                      <a:noFill/>
+                    </a:ln>
+                  </pic:spPr>
+                </pic:pic>
+              </a:graphicData>
+            </a:graphic>
+          </wp:inline>
+        </w:drawing>
+      </w:r>
+    </w:p>
+    <w:p>
+      <w:pPr>
+        <w:pStyle w:val="Cmsor3"/>
+        <w:spacing w:after="120"/>
+        <w:ind w:left="357" w:firstLine="0"/>
+      </w:pPr>
+      <w:r>
+        <w:t xml:space="preserve">5.4.18 </w:t>
+      </w:r>
+      <w:proofErr w:type="spellStart"/>
+      <w:r>
+        <w:t>Takes</w:t>
+      </w:r>
+      <w:proofErr w:type="spellEnd"/>
+      <w:r>
+        <w:t xml:space="preserve"> </w:t>
+      </w:r>
+      <w:proofErr w:type="spellStart"/>
+      <w:r>
+        <w:t>off</w:t>
+      </w:r>
+      <w:proofErr w:type="spellEnd"/>
+      <w:r>
+        <w:t xml:space="preserve"> </w:t>
+      </w:r>
+      <w:proofErr w:type="spellStart"/>
+      <w:r>
+        <w:t>cloak</w:t>
+      </w:r>
+      <w:proofErr w:type="spellEnd"/>
+    </w:p>
+    <w:p>
+      <w:pPr>
+        <w:spacing w:after="120"/>
+        <w:ind w:left="142"/>
+        <w:jc w:val="center"/>
+        <w:rPr>
+          <w:rFonts w:eastAsia="Arial"/>
+          <w:lang w:eastAsia="hu-HU"/>
+        </w:rPr>
+      </w:pPr>
+      <w:r>
+        <w:rPr>
+          <w:rFonts w:eastAsia="Arial"/>
+          <w:noProof/>
+          <w:lang w:eastAsia="hu-HU"/>
+        </w:rPr>
+        <w:drawing>
+          <wp:inline distT="0" distB="0" distL="0" distR="0" wp14:anchorId="25F3DCA5" wp14:editId="6B887153">
+            <wp:extent cx="5822950" cy="2266999"/>
+            <wp:effectExtent l="0" t="0" r="6350" b="0"/>
+            <wp:docPr id="6" name="Kép 6"/>
+            <wp:cNvGraphicFramePr>
+              <a:graphicFrameLocks xmlns:a="http://schemas.openxmlformats.org/drawingml/2006/main" noChangeAspect="1"/>
+            </wp:cNvGraphicFramePr>
+            <a:graphic xmlns:a="http://schemas.openxmlformats.org/drawingml/2006/main">
+              <a:graphicData uri="http://schemas.openxmlformats.org/drawingml/2006/picture">
+                <pic:pic xmlns:pic="http://schemas.openxmlformats.org/drawingml/2006/picture">
+                  <pic:nvPicPr>
+                    <pic:cNvPr id="0" name="Picture 5"/>
+                    <pic:cNvPicPr>
+                      <a:picLocks noChangeAspect="1" noChangeArrowheads="1"/>
+                    </pic:cNvPicPr>
+                  </pic:nvPicPr>
+                  <pic:blipFill>
+                    <a:blip r:embed="rId49">
+                      <a:extLst>
+                        <a:ext uri="{28A0092B-C50C-407E-A947-70E740481C1C}">
+                          <a14:useLocalDpi xmlns:a14="http://schemas.microsoft.com/office/drawing/2010/main" val="0"/>
+                        </a:ext>
+                      </a:extLst>
+                    </a:blip>
+                    <a:srcRect/>
+                    <a:stretch>
+                      <a:fillRect/>
+                    </a:stretch>
+                  </pic:blipFill>
+                  <pic:spPr bwMode="auto">
+                    <a:xfrm>
+                      <a:off x="0" y="0"/>
+                      <a:ext cx="5831416" cy="2270295"/>
+                    </a:xfrm>
+                    <a:prstGeom prst="rect">
+                      <a:avLst/>
+                    </a:prstGeom>
+                    <a:noFill/>
+                    <a:ln>
+                      <a:noFill/>
+                    </a:ln>
+                  </pic:spPr>
+                </pic:pic>
+              </a:graphicData>
+            </a:graphic>
+          </wp:inline>
+        </w:drawing>
+      </w:r>
+    </w:p>
+    <w:p>
+      <w:pPr>
+        <w:pStyle w:val="Cmsor3"/>
+        <w:spacing w:after="120"/>
+        <w:ind w:left="357" w:firstLine="0"/>
+      </w:pPr>
+      <w:r>
+        <w:lastRenderedPageBreak/>
+        <w:t xml:space="preserve">5.4.19 </w:t>
+      </w:r>
+      <w:proofErr w:type="spellStart"/>
+      <w:r>
+        <w:t>Equips</w:t>
+      </w:r>
+      <w:proofErr w:type="spellEnd"/>
+      <w:r>
+        <w:t xml:space="preserve"> </w:t>
+      </w:r>
+      <w:proofErr w:type="spellStart"/>
+      <w:r>
+        <w:t>sack</w:t>
+      </w:r>
+      <w:proofErr w:type="spellEnd"/>
+    </w:p>
+    <w:p>
+      <w:pPr>
+        <w:spacing w:after="120"/>
+        <w:ind w:left="142"/>
+        <w:jc w:val="center"/>
+        <w:rPr>
+          <w:rFonts w:eastAsia="Arial"/>
+          <w:lang w:eastAsia="hu-HU"/>
+        </w:rPr>
+      </w:pPr>
+      <w:r>
+        <w:rPr>
+          <w:rFonts w:eastAsia="Arial"/>
+          <w:noProof/>
+          <w:lang w:eastAsia="hu-HU"/>
+        </w:rPr>
+        <w:drawing>
+          <wp:inline distT="0" distB="0" distL="0" distR="0" wp14:anchorId="00D5C4BB" wp14:editId="2FA066E0">
+            <wp:extent cx="5753100" cy="2736850"/>
+            <wp:effectExtent l="0" t="0" r="0" b="6350"/>
+            <wp:docPr id="7" name="Kép 7"/>
+            <wp:cNvGraphicFramePr>
+              <a:graphicFrameLocks xmlns:a="http://schemas.openxmlformats.org/drawingml/2006/main" noChangeAspect="1"/>
+            </wp:cNvGraphicFramePr>
+            <a:graphic xmlns:a="http://schemas.openxmlformats.org/drawingml/2006/main">
+              <a:graphicData uri="http://schemas.openxmlformats.org/drawingml/2006/picture">
+                <pic:pic xmlns:pic="http://schemas.openxmlformats.org/drawingml/2006/picture">
+                  <pic:nvPicPr>
+                    <pic:cNvPr id="0" name="Picture 6"/>
+                    <pic:cNvPicPr>
+                      <a:picLocks noChangeAspect="1" noChangeArrowheads="1"/>
+                    </pic:cNvPicPr>
+                  </pic:nvPicPr>
+                  <pic:blipFill>
+                    <a:blip r:embed="rId50">
+                      <a:extLst>
+                        <a:ext uri="{28A0092B-C50C-407E-A947-70E740481C1C}">
+                          <a14:useLocalDpi xmlns:a14="http://schemas.microsoft.com/office/drawing/2010/main" val="0"/>
+                        </a:ext>
+                      </a:extLst>
+                    </a:blip>
+                    <a:srcRect/>
+                    <a:stretch>
+                      <a:fillRect/>
+                    </a:stretch>
+                  </pic:blipFill>
+                  <pic:spPr bwMode="auto">
+                    <a:xfrm>
+                      <a:off x="0" y="0"/>
+                      <a:ext cx="5753100" cy="2736850"/>
+                    </a:xfrm>
+                    <a:prstGeom prst="rect">
+                      <a:avLst/>
+                    </a:prstGeom>
+                    <a:noFill/>
+                    <a:ln>
+                      <a:noFill/>
+                    </a:ln>
+                  </pic:spPr>
+                </pic:pic>
+              </a:graphicData>
+            </a:graphic>
+          </wp:inline>
+        </w:drawing>
+      </w:r>
+    </w:p>
+    <w:p>
+      <w:pPr>
+        <w:pStyle w:val="Cmsor3"/>
+        <w:spacing w:after="120"/>
+        <w:ind w:left="357" w:firstLine="0"/>
+      </w:pPr>
+      <w:r>
+        <w:t xml:space="preserve">5.4.20 </w:t>
+      </w:r>
+      <w:proofErr w:type="spellStart"/>
+      <w:r>
+        <w:t>Takes</w:t>
+      </w:r>
+      <w:proofErr w:type="spellEnd"/>
+      <w:r>
+        <w:t xml:space="preserve"> </w:t>
+      </w:r>
+      <w:proofErr w:type="spellStart"/>
+      <w:r>
+        <w:t>off</w:t>
+      </w:r>
+      <w:proofErr w:type="spellEnd"/>
+      <w:r>
+        <w:t xml:space="preserve"> </w:t>
+      </w:r>
+      <w:proofErr w:type="spellStart"/>
+      <w:r>
+        <w:t>sack</w:t>
+      </w:r>
+      <w:proofErr w:type="spellEnd"/>
+    </w:p>
+    <w:p>
+      <w:pPr>
+        <w:ind w:left="-567"/>
+        <w:jc w:val="center"/>
+        <w:rPr>
+          <w:lang w:eastAsia="hu-HU"/>
+        </w:rPr>
+      </w:pPr>
+      <w:r>
+        <w:rPr>
+          <w:noProof/>
+          <w:lang w:eastAsia="hu-HU"/>
+        </w:rPr>
+        <w:drawing>
+          <wp:inline distT="0" distB="0" distL="0" distR="0" wp14:anchorId="3B776265" wp14:editId="24CFA35C">
+            <wp:extent cx="6771722" cy="3733800"/>
+            <wp:effectExtent l="0" t="0" r="0" b="0"/>
+            <wp:docPr id="8" name="Kép 8"/>
+            <wp:cNvGraphicFramePr>
+              <a:graphicFrameLocks xmlns:a="http://schemas.openxmlformats.org/drawingml/2006/main" noChangeAspect="1"/>
+            </wp:cNvGraphicFramePr>
+            <a:graphic xmlns:a="http://schemas.openxmlformats.org/drawingml/2006/main">
+              <a:graphicData uri="http://schemas.openxmlformats.org/drawingml/2006/picture">
+                <pic:pic xmlns:pic="http://schemas.openxmlformats.org/drawingml/2006/picture">
+                  <pic:nvPicPr>
+                    <pic:cNvPr id="0" name="Picture 7"/>
+                    <pic:cNvPicPr>
+                      <a:picLocks noChangeAspect="1" noChangeArrowheads="1"/>
+                    </pic:cNvPicPr>
+                  </pic:nvPicPr>
+                  <pic:blipFill>
+                    <a:blip r:embed="rId51">
+                      <a:extLst>
+                        <a:ext uri="{28A0092B-C50C-407E-A947-70E740481C1C}">
+                          <a14:useLocalDpi xmlns:a14="http://schemas.microsoft.com/office/drawing/2010/main" val="0"/>
+                        </a:ext>
+                      </a:extLst>
+                    </a:blip>
+                    <a:srcRect/>
+                    <a:stretch>
+                      <a:fillRect/>
+                    </a:stretch>
+                  </pic:blipFill>
+                  <pic:spPr bwMode="auto">
+                    <a:xfrm>
+                      <a:off x="0" y="0"/>
+                      <a:ext cx="6779294" cy="3737975"/>
+                    </a:xfrm>
+                    <a:prstGeom prst="rect">
+                      <a:avLst/>
+                    </a:prstGeom>
+                    <a:noFill/>
+                    <a:ln>
+                      <a:noFill/>
+                    </a:ln>
+                  </pic:spPr>
+                </pic:pic>
+              </a:graphicData>
+            </a:graphic>
+          </wp:inline>
+        </w:drawing>
+      </w:r>
+    </w:p>
+    <w:p>
+      <w:pPr>
+        <w:autoSpaceDE/>
+        <w:autoSpaceDN/>
+        <w:rPr>
+          <w:rFonts w:ascii="Arial" w:eastAsia="Arial" w:hAnsi="Arial" w:cs="Arial"/>
+          <w:b/>
+          <w:color w:val="000000"/>
+          <w:sz w:val="26"/>
+          <w:szCs w:val="22"/>
+          <w:lang w:eastAsia="hu-HU"/>
+        </w:rPr>
+      </w:pPr>
+      <w:r>
+        <w:br w:type="page"/>
       </w:r>
     </w:p>
     <w:p>
@@ -9672,59 +13569,7 @@
           <w:b/>
           <w:bCs w:val="0"/>
         </w:rPr>
-        <w:t>5</w:t>
-      </w:r>
-      <w:r>
-        <w:rPr>
-          <w:rStyle w:val="Kiemels2"/>
-          <w:b/>
-          <w:bCs w:val="0"/>
-        </w:rPr>
-        <w:t>.</w:t>
-      </w:r>
-      <w:r>
-        <w:rPr>
-          <w:rStyle w:val="Kiemels2"/>
-          <w:b/>
-          <w:bCs w:val="0"/>
-        </w:rPr>
-        <w:t>4</w:t>
-      </w:r>
-      <w:r>
-        <w:rPr>
-          <w:rStyle w:val="Kiemels2"/>
-          <w:b/>
-          <w:bCs w:val="0"/>
-        </w:rPr>
-        <w:t xml:space="preserve"> </w:t>
-      </w:r>
-      <w:r>
-        <w:rPr>
-          <w:rStyle w:val="Kiemels2"/>
-          <w:b/>
-          <w:bCs w:val="0"/>
-        </w:rPr>
-        <w:t>Kommunikációs diagramok</w:t>
-      </w:r>
-    </w:p>
-    <w:p>
-      <w:pPr>
-        <w:pStyle w:val="Cmsor2"/>
-        <w:spacing w:after="213"/>
-        <w:ind w:left="-5" w:right="15"/>
-        <w:jc w:val="both"/>
-        <w:rPr>
-          <w:rStyle w:val="Kiemels2"/>
-          <w:b/>
-          <w:bCs w:val="0"/>
-        </w:rPr>
-      </w:pPr>
-      <w:r>
-        <w:rPr>
-          <w:rStyle w:val="Kiemels2"/>
-          <w:b/>
-          <w:bCs w:val="0"/>
-        </w:rPr>
+        <w:lastRenderedPageBreak/>
         <w:t>5</w:t>
       </w:r>
       <w:r>
@@ -11480,7 +15325,13 @@
               <w:rPr>
                 <w:u w:val="single"/>
               </w:rPr>
-              <w:t>Feladat:</w:t>
+              <w:t>Értekezlet</w:t>
+            </w:r>
+            <w:r>
+              <w:rPr>
+                <w:u w:val="single"/>
+              </w:rPr>
+              <w:t>:</w:t>
             </w:r>
             <w:r>
               <w:t xml:space="preserve"> </w:t>
@@ -11575,15 +15426,23 @@
           <w:p>
             <w:pPr>
               <w:spacing w:line="259" w:lineRule="auto"/>
+            </w:pPr>
+            <w:r>
               <w:rPr>
                 <w:u w:val="single"/>
               </w:rPr>
-            </w:pPr>
-            <w:r>
-              <w:rPr>
-                <w:u w:val="single"/>
-              </w:rPr>
-              <w:t xml:space="preserve">Feladat: </w:t>
+              <w:t>Feladat:</w:t>
+            </w:r>
+            <w:r>
+              <w:t xml:space="preserve"> A </w:t>
+            </w:r>
+            <w:proofErr w:type="spellStart"/>
+            <w:r>
+              <w:t>szkeleton</w:t>
+            </w:r>
+            <w:proofErr w:type="spellEnd"/>
+            <w:r>
+              <w:t xml:space="preserve"> átbeszélése, szekvenciadiagramok közös átnézése.</w:t>
             </w:r>
           </w:p>
         </w:tc>
@@ -11609,10 +15468,7 @@
               <w:ind w:left="2"/>
             </w:pPr>
             <w:r>
-              <w:t>2022.03.20 23:</w:t>
-            </w:r>
-            <w:r>
-              <w:t>30</w:t>
+              <w:t>2022.03.20 23:30</w:t>
             </w:r>
           </w:p>
         </w:tc>
@@ -11652,10 +15508,7 @@
               <w:spacing w:line="259" w:lineRule="auto"/>
             </w:pPr>
             <w:r>
-              <w:t>Csia</w:t>
-            </w:r>
-            <w:r>
-              <w:t xml:space="preserve">, </w:t>
+              <w:t xml:space="preserve">Csia, </w:t>
             </w:r>
             <w:proofErr w:type="spellStart"/>
             <w:r>
@@ -11678,15 +15531,55 @@
           <w:p>
             <w:pPr>
               <w:spacing w:line="259" w:lineRule="auto"/>
+            </w:pPr>
+            <w:r>
               <w:rPr>
                 <w:u w:val="single"/>
               </w:rPr>
-            </w:pPr>
-            <w:r>
-              <w:rPr>
-                <w:u w:val="single"/>
-              </w:rPr>
-              <w:t xml:space="preserve">Feladat: </w:t>
+              <w:t>Feladat:</w:t>
+            </w:r>
+            <w:r>
+              <w:t xml:space="preserve"> A </w:t>
+            </w:r>
+            <w:proofErr w:type="spellStart"/>
+            <w:r>
+              <w:t>use</w:t>
+            </w:r>
+            <w:proofErr w:type="spellEnd"/>
+            <w:r>
+              <w:t>-</w:t>
+            </w:r>
+            <w:proofErr w:type="spellStart"/>
+            <w:r>
+              <w:t>case</w:t>
+            </w:r>
+            <w:proofErr w:type="spellEnd"/>
+            <w:r>
+              <w:t xml:space="preserve">-ek átnézése, </w:t>
+            </w:r>
+            <w:proofErr w:type="gramStart"/>
+            <w:r>
+              <w:t>a</w:t>
+            </w:r>
+            <w:proofErr w:type="gramEnd"/>
+            <w:r>
+              <w:t xml:space="preserve"> </w:t>
+            </w:r>
+            <w:proofErr w:type="spellStart"/>
+            <w:r>
+              <w:t>use</w:t>
+            </w:r>
+            <w:proofErr w:type="spellEnd"/>
+            <w:r>
+              <w:t>-</w:t>
+            </w:r>
+            <w:proofErr w:type="spellStart"/>
+            <w:r>
+              <w:t>case</w:t>
+            </w:r>
+            <w:proofErr w:type="spellEnd"/>
+            <w:r>
+              <w:t>-ek leírásainak elkészítése.</w:t>
             </w:r>
           </w:p>
         </w:tc>
@@ -11731,6 +15624,12 @@
             <w:pPr>
               <w:spacing w:line="259" w:lineRule="auto"/>
             </w:pPr>
+            <w:r>
+              <w:t>3</w:t>
+            </w:r>
+            <w:r>
+              <w:t xml:space="preserve"> óra</w:t>
+            </w:r>
           </w:p>
         </w:tc>
         <w:tc>
@@ -11790,6 +15689,21 @@
             <w:r>
               <w:t xml:space="preserve"> </w:t>
             </w:r>
+            <w:r>
+              <w:t>A még hibás szekvenciadiagramok kijavítás</w:t>
+            </w:r>
+            <w:r>
+              <w:t>a</w:t>
+            </w:r>
+            <w:r>
+              <w:t xml:space="preserve">, </w:t>
+            </w:r>
+            <w:r>
+              <w:t xml:space="preserve">minden </w:t>
+            </w:r>
+            <w:r>
+              <w:t>kommunikációs diagram elkészítése.</w:t>
+            </w:r>
           </w:p>
         </w:tc>
       </w:tr>
@@ -11833,6 +15747,12 @@
             <w:pPr>
               <w:spacing w:line="259" w:lineRule="auto"/>
             </w:pPr>
+            <w:r>
+              <w:t>4</w:t>
+            </w:r>
+            <w:r>
+              <w:t xml:space="preserve"> óra</w:t>
+            </w:r>
           </w:p>
         </w:tc>
         <w:tc>
@@ -11877,27 +15797,24 @@
               <w:t>Feladat:</w:t>
             </w:r>
             <w:r>
-              <w:t xml:space="preserve"> A dokumentum egybe rakása, a külön megoldott feladatok egységesítése egy doksiba. A hozzá tartozó, még előző háziból való szekvencia diagrammok kijavítása.</w:t>
+              <w:t xml:space="preserve"> A dokumentum egybe rakása, a külön megoldott feladatok egységesítése egy doksiba. A hozzá tartozó, még előző háziból való szekvencia diagram</w:t>
+            </w:r>
+            <w:r>
+              <w:t xml:space="preserve"> kijavítása, kommunikációs</w:t>
+            </w:r>
+            <w:r>
+              <w:t xml:space="preserve"> </w:t>
+            </w:r>
+            <w:r>
+              <w:t>diagram elkészítése</w:t>
+            </w:r>
+            <w:r>
+              <w:t>.</w:t>
             </w:r>
           </w:p>
         </w:tc>
       </w:tr>
     </w:tbl>
-    <w:p>
-      <w:pPr>
-        <w:autoSpaceDE/>
-        <w:autoSpaceDN/>
-        <w:rPr>
-          <w:rFonts w:ascii="Arial" w:eastAsia="Arial" w:hAnsi="Arial" w:cs="Arial"/>
-          <w:b/>
-          <w:i/>
-          <w:color w:val="000000"/>
-          <w:sz w:val="28"/>
-          <w:szCs w:val="22"/>
-          <w:lang w:eastAsia="hu-HU"/>
-        </w:rPr>
-      </w:pPr>
-    </w:p>
     <w:p>
       <w:pPr>
         <w:pStyle w:val="Cmsor2"/>
@@ -12232,15 +16149,7 @@
                 <w:sz w:val="20"/>
                 <w:szCs w:val="20"/>
               </w:rPr>
-              <w:t>2</w:t>
-            </w:r>
-            <w:r>
-              <w:rPr>
-                <w:rFonts w:ascii="Arial" w:hAnsi="Arial" w:cs="Arial"/>
-                <w:sz w:val="20"/>
-                <w:szCs w:val="20"/>
-              </w:rPr>
-              <w:t>5</w:t>
+              <w:t>30</w:t>
             </w:r>
             <w:r>
               <w:rPr>
@@ -12331,8 +16240,6 @@
       </w:pPr>
     </w:p>
     <w:sectPr>
-      <w:headerReference w:type="default" r:id="rId10"/>
-      <w:footerReference w:type="default" r:id="rId11"/>
       <w:pgSz w:w="11906" w:h="16838"/>
       <w:pgMar w:top="1418" w:right="1418" w:bottom="1418" w:left="1418" w:header="709" w:footer="709" w:gutter="0"/>
       <w:pgNumType w:start="0"/>

</xml_diff>